<commit_message>
Format text for readability and update docs
</commit_message>
<xml_diff>
--- a/docs/CrazyUncleBurton.com M5Stack Tab5 Tutorial.docx
+++ b/docs/CrazyUncleBurton.com M5Stack Tab5 Tutorial.docx
@@ -32,21 +32,7 @@
         <w:rPr>
           <w:rFonts w:ascii="Calibri" w:hAnsi="Calibri" w:cs="Calibri"/>
         </w:rPr>
-        <w:t>by Bryan A. “</w:t>
-      </w:r>
-      <w:proofErr w:type="spellStart"/>
-      <w:r>
-        <w:rPr>
-          <w:rFonts w:ascii="Calibri" w:hAnsi="Calibri" w:cs="Calibri"/>
-        </w:rPr>
-        <w:t>CrazyUncleBurton</w:t>
-      </w:r>
-      <w:proofErr w:type="spellEnd"/>
-      <w:r>
-        <w:rPr>
-          <w:rFonts w:ascii="Calibri" w:hAnsi="Calibri" w:cs="Calibri"/>
-        </w:rPr>
-        <w:t>” Thompson</w:t>
+        <w:t>by Bryan A. “CrazyUncleBurton” Thompson</w:t>
       </w:r>
     </w:p>
     <w:p>
@@ -557,15 +543,7 @@
       </w:pPr>
       <w:r>
         <w:lastRenderedPageBreak/>
-        <w:t xml:space="preserve">Configure </w:t>
-      </w:r>
-      <w:proofErr w:type="spellStart"/>
-      <w:r>
-        <w:t>Github</w:t>
-      </w:r>
-      <w:proofErr w:type="spellEnd"/>
-      <w:r>
-        <w:t xml:space="preserve"> User Info in VS Code</w:t>
+        <w:t>Configure Github User Info in VS Code</w:t>
       </w:r>
     </w:p>
     <w:p>
@@ -666,21 +644,7 @@
         <w:rPr>
           <w:rFonts w:ascii="Calibri" w:hAnsi="Calibri" w:cs="Calibri"/>
         </w:rPr>
-        <w:t xml:space="preserve"> with your actual email address:  git config --global </w:t>
-      </w:r>
-      <w:proofErr w:type="spellStart"/>
-      <w:r>
-        <w:rPr>
-          <w:rFonts w:ascii="Calibri" w:hAnsi="Calibri" w:cs="Calibri"/>
-        </w:rPr>
-        <w:t>user.email</w:t>
-      </w:r>
-      <w:proofErr w:type="spellEnd"/>
-      <w:r>
-        <w:rPr>
-          <w:rFonts w:ascii="Calibri" w:hAnsi="Calibri" w:cs="Calibri"/>
-        </w:rPr>
-        <w:t xml:space="preserve"> </w:t>
+        <w:t xml:space="preserve"> with your actual email address:  git config --global user.email </w:t>
       </w:r>
       <w:hyperlink r:id="rId8" w:history="1">
         <w:r>
@@ -705,7 +669,7 @@
           <w:noProof/>
         </w:rPr>
         <w:drawing>
-          <wp:inline distT="0" distB="0" distL="0" distR="0" wp14:anchorId="3296953C" wp14:editId="18F888DA">
+          <wp:inline distT="0" distB="0" distL="0" distR="0" wp14:anchorId="3296953C" wp14:editId="76AE4D8B">
             <wp:extent cx="5943600" cy="1275080"/>
             <wp:effectExtent l="0" t="0" r="0" b="1270"/>
             <wp:docPr id="1153391975" name="Picture 2"/>
@@ -1362,21 +1326,7 @@
         <w:rPr>
           <w:rFonts w:ascii="Calibri" w:hAnsi="Calibri" w:cs="Calibri"/>
         </w:rPr>
-        <w:t xml:space="preserve">It’s asking what folder it should put the folder that contains the local copy of the </w:t>
-      </w:r>
-      <w:proofErr w:type="spellStart"/>
-      <w:r>
-        <w:rPr>
-          <w:rFonts w:ascii="Calibri" w:hAnsi="Calibri" w:cs="Calibri"/>
-        </w:rPr>
-        <w:t>proect</w:t>
-      </w:r>
-      <w:proofErr w:type="spellEnd"/>
-      <w:r>
-        <w:rPr>
-          <w:rFonts w:ascii="Calibri" w:hAnsi="Calibri" w:cs="Calibri"/>
-        </w:rPr>
-        <w:t xml:space="preserve">.  </w:t>
+        <w:t xml:space="preserve">It’s asking what folder it should put the folder that contains the local copy of the proect.  </w:t>
       </w:r>
       <w:r>
         <w:rPr>
@@ -1394,35 +1344,7 @@
         <w:rPr>
           <w:rFonts w:ascii="Calibri" w:hAnsi="Calibri" w:cs="Calibri"/>
         </w:rPr>
-        <w:t>is always “</w:t>
-      </w:r>
-      <w:proofErr w:type="spellStart"/>
-      <w:r>
-        <w:rPr>
-          <w:rFonts w:ascii="Calibri" w:hAnsi="Calibri" w:cs="Calibri"/>
-        </w:rPr>
-        <w:t>UserProfile</w:t>
-      </w:r>
-      <w:proofErr w:type="spellEnd"/>
-      <w:r>
-        <w:rPr>
-          <w:rFonts w:ascii="Calibri" w:hAnsi="Calibri" w:cs="Calibri"/>
-        </w:rPr>
-        <w:t>\Documents\</w:t>
-      </w:r>
-      <w:proofErr w:type="spellStart"/>
-      <w:r>
-        <w:rPr>
-          <w:rFonts w:ascii="Calibri" w:hAnsi="Calibri" w:cs="Calibri"/>
-        </w:rPr>
-        <w:t>PlatformIO</w:t>
-      </w:r>
-      <w:proofErr w:type="spellEnd"/>
-      <w:r>
-        <w:rPr>
-          <w:rFonts w:ascii="Calibri" w:hAnsi="Calibri" w:cs="Calibri"/>
-        </w:rPr>
-        <w:t xml:space="preserve">\Projects”.  Just highlight Projects, don’t browse into that folder.  </w:t>
+        <w:t xml:space="preserve">is always “UserProfile\Documents\PlatformIO\Projects”.  Just highlight Projects, don’t browse into that folder.  </w:t>
       </w:r>
     </w:p>
     <w:p>
@@ -1494,41 +1416,13 @@
         <w:rPr>
           <w:rFonts w:ascii="Calibri" w:hAnsi="Calibri" w:cs="Calibri"/>
         </w:rPr>
-        <w:t>Enable the “</w:t>
-      </w:r>
-      <w:proofErr w:type="spellStart"/>
-      <w:r>
-        <w:rPr>
-          <w:rFonts w:ascii="Calibri" w:hAnsi="Calibri" w:cs="Calibri"/>
-        </w:rPr>
-        <w:t>default_envs</w:t>
-      </w:r>
-      <w:proofErr w:type="spellEnd"/>
-      <w:r>
-        <w:rPr>
-          <w:rFonts w:ascii="Calibri" w:hAnsi="Calibri" w:cs="Calibri"/>
-        </w:rPr>
-        <w:t xml:space="preserve"> = “ </w:t>
-      </w:r>
-      <w:r>
-        <w:rPr>
-          <w:rFonts w:ascii="Calibri" w:hAnsi="Calibri" w:cs="Calibri"/>
-        </w:rPr>
-        <w:t>line to build the microcontroller you are using, and disable the other “</w:t>
-      </w:r>
-      <w:proofErr w:type="spellStart"/>
-      <w:r>
-        <w:rPr>
-          <w:rFonts w:ascii="Calibri" w:hAnsi="Calibri" w:cs="Calibri"/>
-        </w:rPr>
-        <w:t>default_envs</w:t>
-      </w:r>
-      <w:proofErr w:type="spellEnd"/>
-      <w:r>
-        <w:rPr>
-          <w:rFonts w:ascii="Calibri" w:hAnsi="Calibri" w:cs="Calibri"/>
-        </w:rPr>
-        <w:t xml:space="preserve"> = “ line.</w:t>
+        <w:t xml:space="preserve">Enable the “default_envs = “ </w:t>
+      </w:r>
+      <w:r>
+        <w:rPr>
+          <w:rFonts w:ascii="Calibri" w:hAnsi="Calibri" w:cs="Calibri"/>
+        </w:rPr>
+        <w:t>line to build the microcontroller you are using, and disable the other “default_envs = “ line.</w:t>
       </w:r>
     </w:p>
     <w:p>
@@ -1776,21 +1670,7 @@
         <w:rPr>
           <w:rFonts w:ascii="Calibri" w:hAnsi="Calibri" w:cs="Calibri"/>
         </w:rPr>
-        <w:t xml:space="preserve">See if the device is present in the list that appears in the top center of VS Code.  It should say Silicon Labs CP210x with some randomly assigned COM port that isn’t in use by anything else.  Don’t choose the Silicon Labs line – leave it set to Auto.  Plugging the microcontroller into a different port can cause the </w:t>
-      </w:r>
-      <w:proofErr w:type="spellStart"/>
-      <w:r>
-        <w:rPr>
-          <w:rFonts w:ascii="Calibri" w:hAnsi="Calibri" w:cs="Calibri"/>
-        </w:rPr>
-        <w:t>COMxx</w:t>
-      </w:r>
-      <w:proofErr w:type="spellEnd"/>
-      <w:r>
-        <w:rPr>
-          <w:rFonts w:ascii="Calibri" w:hAnsi="Calibri" w:cs="Calibri"/>
-        </w:rPr>
-        <w:t xml:space="preserve"> number to change for the microcontroller.  </w:t>
+        <w:t xml:space="preserve">See if the device is present in the list that appears in the top center of VS Code.  It should say Silicon Labs CP210x with some randomly assigned COM port that isn’t in use by anything else.  Don’t choose the Silicon Labs line – leave it set to Auto.  Plugging the microcontroller into a different port can cause the COMxx number to change for the microcontroller.  </w:t>
       </w:r>
     </w:p>
     <w:p>
@@ -1808,21 +1688,7 @@
         <w:rPr>
           <w:rFonts w:ascii="Calibri" w:hAnsi="Calibri" w:cs="Calibri"/>
         </w:rPr>
-        <w:t xml:space="preserve">In VS Code, click the </w:t>
-      </w:r>
-      <w:proofErr w:type="spellStart"/>
-      <w:r>
-        <w:rPr>
-          <w:rFonts w:ascii="Calibri" w:hAnsi="Calibri" w:cs="Calibri"/>
-        </w:rPr>
-        <w:t>PlatformIO</w:t>
-      </w:r>
-      <w:proofErr w:type="spellEnd"/>
-      <w:r>
-        <w:rPr>
-          <w:rFonts w:ascii="Calibri" w:hAnsi="Calibri" w:cs="Calibri"/>
-        </w:rPr>
-        <w:t xml:space="preserve"> Upload icon</w:t>
+        <w:t>In VS Code, click the PlatformIO Upload icon</w:t>
       </w:r>
       <w:r>
         <w:rPr>
@@ -1889,21 +1755,7 @@
         <w:rPr>
           <w:rFonts w:ascii="Calibri" w:hAnsi="Calibri" w:cs="Calibri"/>
         </w:rPr>
-        <w:t xml:space="preserve">in the bottom toolbar.  The hover text will be </w:t>
-      </w:r>
-      <w:proofErr w:type="spellStart"/>
-      <w:r>
-        <w:rPr>
-          <w:rFonts w:ascii="Calibri" w:hAnsi="Calibri" w:cs="Calibri"/>
-        </w:rPr>
-        <w:t>PlatformIO</w:t>
-      </w:r>
-      <w:proofErr w:type="spellEnd"/>
-      <w:r>
-        <w:rPr>
-          <w:rFonts w:ascii="Calibri" w:hAnsi="Calibri" w:cs="Calibri"/>
-        </w:rPr>
-        <w:t>:  Upload</w:t>
+        <w:t>in the bottom toolbar.  The hover text will be PlatformIO:  Upload</w:t>
       </w:r>
       <w:r>
         <w:rPr>
@@ -2102,40 +1954,260 @@
         <w:rPr>
           <w:rFonts w:ascii="Calibri" w:hAnsi="Calibri" w:cs="Calibri"/>
         </w:rPr>
-        <w:t xml:space="preserve">We added the M5GFX library to the project to handle the LCD display tasks.  </w:t>
-      </w:r>
-      <w:r>
-        <w:rPr>
-          <w:rFonts w:ascii="Calibri" w:hAnsi="Calibri" w:cs="Calibri"/>
-        </w:rPr>
-        <w:t xml:space="preserve">This is a free download from the </w:t>
-      </w:r>
-      <w:proofErr w:type="spellStart"/>
-      <w:r>
-        <w:rPr>
-          <w:rFonts w:ascii="Calibri" w:hAnsi="Calibri" w:cs="Calibri"/>
-        </w:rPr>
-        <w:t>PlatformIO</w:t>
-      </w:r>
-      <w:proofErr w:type="spellEnd"/>
-      <w:r>
-        <w:rPr>
-          <w:rFonts w:ascii="Calibri" w:hAnsi="Calibri" w:cs="Calibri"/>
-        </w:rPr>
-        <w:t xml:space="preserve"> managed libraries (or Arduino or </w:t>
-      </w:r>
-      <w:r>
-        <w:rPr>
-          <w:rFonts w:ascii="Calibri" w:hAnsi="Calibri" w:cs="Calibri"/>
-        </w:rPr>
-        <w:t xml:space="preserve">the M5Stack </w:t>
-      </w:r>
-      <w:r>
-        <w:rPr>
-          <w:rFonts w:ascii="Calibri" w:hAnsi="Calibri" w:cs="Calibri"/>
-        </w:rPr>
-        <w:t>GitHub).</w:t>
-      </w:r>
+        <w:t>We added two libraries – one provided by the Microcontroller manufacturer and one provided by the Sensor manufacturer:</w:t>
+      </w:r>
+    </w:p>
+    <w:p>
+      <w:pPr>
+        <w:rPr>
+          <w:rFonts w:ascii="Calibri" w:hAnsi="Calibri" w:cs="Calibri"/>
+          <w:b/>
+          <w:bCs/>
+        </w:rPr>
+      </w:pPr>
+      <w:r>
+        <w:rPr>
+          <w:rFonts w:ascii="Calibri" w:hAnsi="Calibri" w:cs="Calibri"/>
+          <w:b/>
+          <w:bCs/>
+        </w:rPr>
+        <w:t>#include &lt;M5Unified.h&gt;</w:t>
+      </w:r>
+    </w:p>
+    <w:p>
+      <w:pPr>
+        <w:rPr>
+          <w:rFonts w:ascii="Calibri" w:hAnsi="Calibri" w:cs="Calibri"/>
+          <w:b/>
+          <w:bCs/>
+        </w:rPr>
+      </w:pPr>
+      <w:r>
+        <w:rPr>
+          <w:rFonts w:ascii="Calibri" w:hAnsi="Calibri" w:cs="Calibri"/>
+          <w:b/>
+          <w:bCs/>
+        </w:rPr>
+        <w:t>#include "M5UnitENV.h"</w:t>
+      </w:r>
+    </w:p>
+    <w:p>
+      <w:pPr>
+        <w:rPr>
+          <w:rFonts w:ascii="Calibri" w:hAnsi="Calibri" w:cs="Calibri"/>
+          <w:b/>
+          <w:bCs/>
+        </w:rPr>
+      </w:pPr>
+    </w:p>
+    <w:p>
+      <w:pPr>
+        <w:rPr>
+          <w:rFonts w:ascii="Calibri" w:hAnsi="Calibri" w:cs="Calibri"/>
+        </w:rPr>
+      </w:pPr>
+      <w:r>
+        <w:rPr>
+          <w:rFonts w:ascii="Calibri" w:hAnsi="Calibri" w:cs="Calibri"/>
+        </w:rPr>
+        <w:t>We added some variables:</w:t>
+      </w:r>
+    </w:p>
+    <w:p>
+      <w:pPr>
+        <w:rPr>
+          <w:rFonts w:ascii="Calibri" w:hAnsi="Calibri" w:cs="Calibri"/>
+          <w:b/>
+          <w:bCs/>
+        </w:rPr>
+      </w:pPr>
+      <w:r>
+        <w:rPr>
+          <w:rFonts w:ascii="Calibri" w:hAnsi="Calibri" w:cs="Calibri"/>
+          <w:b/>
+          <w:bCs/>
+        </w:rPr>
+        <w:t>float shtTempF = 0.0f;</w:t>
+      </w:r>
+    </w:p>
+    <w:p>
+      <w:pPr>
+        <w:rPr>
+          <w:rFonts w:ascii="Calibri" w:hAnsi="Calibri" w:cs="Calibri"/>
+          <w:b/>
+          <w:bCs/>
+        </w:rPr>
+      </w:pPr>
+      <w:r>
+        <w:rPr>
+          <w:rFonts w:ascii="Calibri" w:hAnsi="Calibri" w:cs="Calibri"/>
+          <w:b/>
+          <w:bCs/>
+        </w:rPr>
+        <w:t>float shtHumidity = 0.0f;</w:t>
+      </w:r>
+    </w:p>
+    <w:p>
+      <w:pPr>
+        <w:rPr>
+          <w:rFonts w:ascii="Calibri" w:hAnsi="Calibri" w:cs="Calibri"/>
+          <w:b/>
+          <w:bCs/>
+        </w:rPr>
+      </w:pPr>
+      <w:r>
+        <w:rPr>
+          <w:rFonts w:ascii="Calibri" w:hAnsi="Calibri" w:cs="Calibri"/>
+          <w:b/>
+          <w:bCs/>
+        </w:rPr>
+        <w:t>float qmpTempF = 0.0f;</w:t>
+      </w:r>
+    </w:p>
+    <w:p>
+      <w:pPr>
+        <w:rPr>
+          <w:rFonts w:ascii="Calibri" w:hAnsi="Calibri" w:cs="Calibri"/>
+          <w:b/>
+          <w:bCs/>
+        </w:rPr>
+      </w:pPr>
+      <w:r>
+        <w:rPr>
+          <w:rFonts w:ascii="Calibri" w:hAnsi="Calibri" w:cs="Calibri"/>
+          <w:b/>
+          <w:bCs/>
+        </w:rPr>
+        <w:t>float qmpPressureInHg = 0.0f;</w:t>
+      </w:r>
+    </w:p>
+    <w:p>
+      <w:pPr>
+        <w:rPr>
+          <w:rFonts w:ascii="Calibri" w:hAnsi="Calibri" w:cs="Calibri"/>
+          <w:b/>
+          <w:bCs/>
+        </w:rPr>
+      </w:pPr>
+      <w:r>
+        <w:rPr>
+          <w:rFonts w:ascii="Calibri" w:hAnsi="Calibri" w:cs="Calibri"/>
+          <w:b/>
+          <w:bCs/>
+        </w:rPr>
+        <w:t>float qmpAltitudeFt = 0.0f;</w:t>
+      </w:r>
+    </w:p>
+    <w:p>
+      <w:pPr>
+        <w:rPr>
+          <w:rFonts w:ascii="Calibri" w:hAnsi="Calibri" w:cs="Calibri"/>
+          <w:b/>
+          <w:bCs/>
+        </w:rPr>
+      </w:pPr>
+      <w:r>
+        <w:rPr>
+          <w:rFonts w:ascii="Calibri" w:hAnsi="Calibri" w:cs="Calibri"/>
+          <w:b/>
+          <w:bCs/>
+        </w:rPr>
+        <w:t>bool shtPresent = false;</w:t>
+      </w:r>
+    </w:p>
+    <w:p>
+      <w:pPr>
+        <w:rPr>
+          <w:rFonts w:ascii="Calibri" w:hAnsi="Calibri" w:cs="Calibri"/>
+          <w:b/>
+          <w:bCs/>
+        </w:rPr>
+      </w:pPr>
+      <w:r>
+        <w:rPr>
+          <w:rFonts w:ascii="Calibri" w:hAnsi="Calibri" w:cs="Calibri"/>
+          <w:b/>
+          <w:bCs/>
+        </w:rPr>
+        <w:t>bool qmpPresent = false;</w:t>
+      </w:r>
+    </w:p>
+    <w:p>
+      <w:pPr>
+        <w:rPr>
+          <w:rFonts w:ascii="Calibri" w:hAnsi="Calibri" w:cs="Calibri"/>
+          <w:b/>
+          <w:bCs/>
+        </w:rPr>
+      </w:pPr>
+      <w:r>
+        <w:rPr>
+          <w:rFonts w:ascii="Calibri" w:hAnsi="Calibri" w:cs="Calibri"/>
+          <w:b/>
+          <w:bCs/>
+        </w:rPr>
+        <w:t>const int i2cSdaPin = 53;</w:t>
+      </w:r>
+    </w:p>
+    <w:p>
+      <w:pPr>
+        <w:rPr>
+          <w:rFonts w:ascii="Calibri" w:hAnsi="Calibri" w:cs="Calibri"/>
+          <w:b/>
+          <w:bCs/>
+        </w:rPr>
+      </w:pPr>
+      <w:r>
+        <w:rPr>
+          <w:rFonts w:ascii="Calibri" w:hAnsi="Calibri" w:cs="Calibri"/>
+          <w:b/>
+          <w:bCs/>
+        </w:rPr>
+        <w:t>const int i2cSclPin = 54;</w:t>
+      </w:r>
+    </w:p>
+    <w:p>
+      <w:pPr>
+        <w:rPr>
+          <w:rFonts w:ascii="Calibri" w:hAnsi="Calibri" w:cs="Calibri"/>
+          <w:b/>
+          <w:bCs/>
+        </w:rPr>
+      </w:pPr>
+      <w:r>
+        <w:rPr>
+          <w:rFonts w:ascii="Calibri" w:hAnsi="Calibri" w:cs="Calibri"/>
+          <w:b/>
+          <w:bCs/>
+        </w:rPr>
+        <w:t>const int textSize = 3;</w:t>
+      </w:r>
+    </w:p>
+    <w:p>
+      <w:pPr>
+        <w:rPr>
+          <w:rFonts w:ascii="Calibri" w:hAnsi="Calibri" w:cs="Calibri"/>
+          <w:b/>
+          <w:bCs/>
+        </w:rPr>
+      </w:pPr>
+      <w:r>
+        <w:rPr>
+          <w:rFonts w:ascii="Calibri" w:hAnsi="Calibri" w:cs="Calibri"/>
+          <w:b/>
+          <w:bCs/>
+        </w:rPr>
+        <w:t>const char degreeSymbol[] = { static_cast&lt;char&gt;(0xC2), static_cast&lt;char&gt;(0xB0), '\0' };</w:t>
+      </w:r>
+    </w:p>
+    <w:p>
+      <w:pPr>
+        <w:rPr>
+          <w:rFonts w:ascii="Calibri" w:hAnsi="Calibri" w:cs="Calibri"/>
+          <w:b/>
+          <w:bCs/>
+        </w:rPr>
+      </w:pPr>
     </w:p>
     <w:p>
       <w:pPr>
@@ -2144,70 +2216,56 @@
           <w:rFonts w:ascii="Calibri" w:hAnsi="Calibri" w:cs="Calibri"/>
         </w:rPr>
       </w:pPr>
-      <w:r>
+    </w:p>
+    <w:p>
+      <w:pPr>
+        <w:rPr>
+          <w:rFonts w:ascii="Calibri" w:hAnsi="Calibri" w:cs="Calibri"/>
+        </w:rPr>
+      </w:pPr>
+      <w:r>
+        <w:rPr>
+          <w:rFonts w:ascii="Calibri" w:hAnsi="Calibri" w:cs="Calibri"/>
+        </w:rPr>
+        <w:t>See the references below on how to use M5GFX.  We instantiated that library with the name “display”:</w:t>
+      </w:r>
+    </w:p>
+    <w:p>
+      <w:pPr>
+        <w:rPr>
+          <w:rFonts w:ascii="Calibri" w:hAnsi="Calibri" w:cs="Calibri"/>
+          <w:b/>
+          <w:bCs/>
+        </w:rPr>
+      </w:pPr>
+      <w:r>
+        <w:rPr>
+          <w:rFonts w:ascii="Calibri" w:hAnsi="Calibri" w:cs="Calibri"/>
+          <w:b/>
+          <w:bCs/>
+        </w:rPr>
+        <w:t>M5GFX&amp; display = M5.Display;</w:t>
+      </w:r>
+    </w:p>
+    <w:p>
+      <w:pPr>
         <w:rPr>
           <w:rStyle w:val="Strong"/>
           <w:rFonts w:ascii="Calibri" w:hAnsi="Calibri" w:cs="Calibri"/>
         </w:rPr>
-        <w:t>#include &lt;M5GFX.h&gt;</w:t>
-      </w:r>
-    </w:p>
-    <w:p>
-      <w:pPr>
-        <w:rPr>
-          <w:rStyle w:val="Strong"/>
-          <w:rFonts w:ascii="Calibri" w:hAnsi="Calibri" w:cs="Calibri"/>
-        </w:rPr>
-      </w:pPr>
-    </w:p>
-    <w:p>
-      <w:pPr>
-        <w:rPr>
-          <w:rFonts w:ascii="Calibri" w:hAnsi="Calibri" w:cs="Calibri"/>
-        </w:rPr>
-      </w:pPr>
-      <w:r>
-        <w:rPr>
-          <w:rFonts w:ascii="Calibri" w:hAnsi="Calibri" w:cs="Calibri"/>
-        </w:rPr>
-        <w:t>See the references below on how to use M5GFX.  We instantiated that library with the name “display”:</w:t>
-      </w:r>
-    </w:p>
-    <w:p>
-      <w:pPr>
-        <w:rPr>
-          <w:rFonts w:ascii="Calibri" w:hAnsi="Calibri" w:cs="Calibri"/>
-          <w:b/>
-          <w:bCs/>
-        </w:rPr>
-      </w:pPr>
-      <w:r>
-        <w:rPr>
-          <w:rFonts w:ascii="Calibri" w:hAnsi="Calibri" w:cs="Calibri"/>
-          <w:b/>
-          <w:bCs/>
-        </w:rPr>
-        <w:t>M5GFX&amp; display = M5.Display;</w:t>
-      </w:r>
-    </w:p>
-    <w:p>
-      <w:pPr>
-        <w:rPr>
-          <w:rStyle w:val="Strong"/>
-          <w:rFonts w:ascii="Calibri" w:hAnsi="Calibri" w:cs="Calibri"/>
-        </w:rPr>
-      </w:pPr>
-    </w:p>
-    <w:p>
-      <w:pPr>
-        <w:rPr>
-          <w:rFonts w:ascii="Calibri" w:hAnsi="Calibri" w:cs="Calibri"/>
-        </w:rPr>
-      </w:pPr>
-      <w:r>
-        <w:rPr>
-          <w:rFonts w:ascii="Calibri" w:hAnsi="Calibri" w:cs="Calibri"/>
-        </w:rPr>
+      </w:pPr>
+    </w:p>
+    <w:p>
+      <w:pPr>
+        <w:rPr>
+          <w:rFonts w:ascii="Calibri" w:hAnsi="Calibri" w:cs="Calibri"/>
+        </w:rPr>
+      </w:pPr>
+      <w:r>
+        <w:rPr>
+          <w:rFonts w:ascii="Calibri" w:hAnsi="Calibri" w:cs="Calibri"/>
+        </w:rPr>
+        <w:lastRenderedPageBreak/>
         <w:t xml:space="preserve">We added this line to enable canvas functionality, as our data will change every second or so. </w:t>
       </w:r>
     </w:p>
@@ -2247,158 +2305,144 @@
         <w:rPr>
           <w:rFonts w:ascii="Calibri" w:hAnsi="Calibri" w:cs="Calibri"/>
         </w:rPr>
-        <w:t xml:space="preserve">Next we create the function </w:t>
-      </w:r>
-      <w:proofErr w:type="spellStart"/>
-      <w:r>
-        <w:rPr>
-          <w:rFonts w:ascii="Calibri" w:hAnsi="Calibri" w:cs="Calibri"/>
-        </w:rPr>
-        <w:t>drawDashboard</w:t>
-      </w:r>
-      <w:proofErr w:type="spellEnd"/>
-      <w:r>
-        <w:rPr>
-          <w:rFonts w:ascii="Calibri" w:hAnsi="Calibri" w:cs="Calibri"/>
-        </w:rPr>
-        <w:t>().  It runs every time it is called (which is not yet):</w:t>
-      </w:r>
-    </w:p>
-    <w:p>
-      <w:pPr>
-        <w:rPr>
-          <w:rFonts w:ascii="Calibri" w:hAnsi="Calibri" w:cs="Calibri"/>
-        </w:rPr>
-      </w:pPr>
-      <w:r>
-        <w:rPr>
-          <w:rFonts w:ascii="Calibri" w:hAnsi="Calibri" w:cs="Calibri"/>
-        </w:rPr>
-        <w:t>This line sets the position on the canvas where the next text will be printed:</w:t>
-      </w:r>
-    </w:p>
-    <w:p>
-      <w:pPr>
-        <w:rPr>
-          <w:rFonts w:ascii="Calibri" w:hAnsi="Calibri" w:cs="Calibri"/>
-          <w:b/>
-          <w:bCs/>
-        </w:rPr>
-      </w:pPr>
-      <w:proofErr w:type="spellStart"/>
-      <w:r>
-        <w:rPr>
-          <w:rFonts w:ascii="Calibri" w:hAnsi="Calibri" w:cs="Calibri"/>
-          <w:b/>
-          <w:bCs/>
-        </w:rPr>
-        <w:t>canvas.setCursor</w:t>
-      </w:r>
-      <w:proofErr w:type="spellEnd"/>
-      <w:r>
-        <w:rPr>
-          <w:rFonts w:ascii="Calibri" w:hAnsi="Calibri" w:cs="Calibri"/>
-          <w:b/>
-          <w:bCs/>
-        </w:rPr>
-        <w:t>(x, y);</w:t>
-      </w:r>
-    </w:p>
-    <w:p>
-      <w:pPr>
-        <w:rPr>
-          <w:rFonts w:ascii="Calibri" w:hAnsi="Calibri" w:cs="Calibri"/>
-        </w:rPr>
-      </w:pPr>
-    </w:p>
-    <w:p>
-      <w:pPr>
-        <w:rPr>
-          <w:rFonts w:ascii="Calibri" w:hAnsi="Calibri" w:cs="Calibri"/>
-        </w:rPr>
-      </w:pPr>
-      <w:r>
-        <w:rPr>
-          <w:rFonts w:ascii="Calibri" w:hAnsi="Calibri" w:cs="Calibri"/>
-        </w:rPr>
-        <w:t xml:space="preserve">In this line we see a </w:t>
-      </w:r>
-      <w:proofErr w:type="spellStart"/>
-      <w:r>
-        <w:rPr>
-          <w:rFonts w:ascii="Calibri" w:hAnsi="Calibri" w:cs="Calibri"/>
-        </w:rPr>
-        <w:t>printf</w:t>
-      </w:r>
-      <w:proofErr w:type="spellEnd"/>
-      <w:r>
-        <w:rPr>
-          <w:rFonts w:ascii="Calibri" w:hAnsi="Calibri" w:cs="Calibri"/>
-        </w:rPr>
-        <w:t xml:space="preserve"> with variable substitution:</w:t>
-      </w:r>
-    </w:p>
-    <w:p>
-      <w:pPr>
-        <w:rPr>
-          <w:rFonts w:ascii="Calibri" w:hAnsi="Calibri" w:cs="Calibri"/>
-          <w:b/>
-          <w:bCs/>
-        </w:rPr>
-      </w:pPr>
-      <w:proofErr w:type="spellStart"/>
-      <w:r>
-        <w:rPr>
-          <w:rFonts w:ascii="Calibri" w:hAnsi="Calibri" w:cs="Calibri"/>
-          <w:b/>
-          <w:bCs/>
-        </w:rPr>
-        <w:t>canvas.printf</w:t>
-      </w:r>
-      <w:proofErr w:type="spellEnd"/>
-      <w:r>
-        <w:rPr>
-          <w:rFonts w:ascii="Calibri" w:hAnsi="Calibri" w:cs="Calibri"/>
-          <w:b/>
-          <w:bCs/>
-        </w:rPr>
-        <w:t xml:space="preserve">("Temp 1: %.1f%sF", </w:t>
-      </w:r>
-      <w:proofErr w:type="spellStart"/>
-      <w:r>
-        <w:rPr>
-          <w:rFonts w:ascii="Calibri" w:hAnsi="Calibri" w:cs="Calibri"/>
-          <w:b/>
-          <w:bCs/>
-        </w:rPr>
-        <w:t>shtTempF</w:t>
-      </w:r>
-      <w:proofErr w:type="spellEnd"/>
-      <w:r>
-        <w:rPr>
-          <w:rFonts w:ascii="Calibri" w:hAnsi="Calibri" w:cs="Calibri"/>
-          <w:b/>
-          <w:bCs/>
-        </w:rPr>
-        <w:t xml:space="preserve">, </w:t>
-      </w:r>
-      <w:proofErr w:type="spellStart"/>
-      <w:r>
-        <w:rPr>
-          <w:rFonts w:ascii="Calibri" w:hAnsi="Calibri" w:cs="Calibri"/>
-          <w:b/>
-          <w:bCs/>
-        </w:rPr>
-        <w:t>degreeSymbol</w:t>
-      </w:r>
-      <w:proofErr w:type="spellEnd"/>
-      <w:r>
-        <w:rPr>
-          <w:rFonts w:ascii="Calibri" w:hAnsi="Calibri" w:cs="Calibri"/>
-          <w:b/>
-          <w:bCs/>
-        </w:rPr>
-        <w:t>);</w:t>
+        <w:t>Next we create the function drawDashboard().  It runs every time it is called (which is not yet):</w:t>
+      </w:r>
+    </w:p>
+    <w:p>
+      <w:pPr>
+        <w:rPr>
+          <w:rFonts w:ascii="Calibri" w:hAnsi="Calibri" w:cs="Calibri"/>
+        </w:rPr>
+      </w:pPr>
+    </w:p>
+    <w:p>
+      <w:pPr>
+        <w:rPr>
+          <w:rFonts w:ascii="Calibri" w:hAnsi="Calibri" w:cs="Calibri"/>
+        </w:rPr>
+      </w:pPr>
+      <w:r>
+        <w:rPr>
+          <w:rFonts w:ascii="Calibri" w:hAnsi="Calibri" w:cs="Calibri"/>
+        </w:rPr>
+        <w:t>These lines create the lineHeight variable, with some padding between rows for readability, and creates X and Y variables, which are where to start writing the text (the top left corner), and then the setCursor line says to move the cursor to that position</w:t>
+      </w:r>
+      <w:r>
+        <w:rPr>
+          <w:rFonts w:ascii="Calibri" w:hAnsi="Calibri" w:cs="Calibri"/>
+        </w:rPr>
+        <w:t xml:space="preserve"> to start writing there when print or drawstring commands happen</w:t>
+      </w:r>
+      <w:r>
+        <w:rPr>
+          <w:rFonts w:ascii="Calibri" w:hAnsi="Calibri" w:cs="Calibri"/>
+        </w:rPr>
+        <w:t>:</w:t>
+      </w:r>
+    </w:p>
+    <w:p>
+      <w:pPr>
+        <w:rPr>
+          <w:rFonts w:ascii="Calibri" w:hAnsi="Calibri" w:cs="Calibri"/>
+          <w:b/>
+          <w:bCs/>
+        </w:rPr>
+      </w:pPr>
+      <w:r>
+        <w:rPr>
+          <w:rFonts w:ascii="Calibri" w:hAnsi="Calibri" w:cs="Calibri"/>
+          <w:b/>
+          <w:bCs/>
+        </w:rPr>
+        <w:t>int lineHeight = canvas.fontHeight() + 14;</w:t>
+      </w:r>
+    </w:p>
+    <w:p>
+      <w:pPr>
+        <w:rPr>
+          <w:rFonts w:ascii="Calibri" w:hAnsi="Calibri" w:cs="Calibri"/>
+          <w:b/>
+          <w:bCs/>
+        </w:rPr>
+      </w:pPr>
+      <w:r>
+        <w:rPr>
+          <w:rFonts w:ascii="Calibri" w:hAnsi="Calibri" w:cs="Calibri"/>
+          <w:b/>
+          <w:bCs/>
+        </w:rPr>
+        <w:t>int x = 175;</w:t>
+      </w:r>
+    </w:p>
+    <w:p>
+      <w:pPr>
+        <w:rPr>
+          <w:rFonts w:ascii="Calibri" w:hAnsi="Calibri" w:cs="Calibri"/>
+          <w:b/>
+          <w:bCs/>
+        </w:rPr>
+      </w:pPr>
+      <w:r>
+        <w:rPr>
+          <w:rFonts w:ascii="Calibri" w:hAnsi="Calibri" w:cs="Calibri"/>
+          <w:b/>
+          <w:bCs/>
+        </w:rPr>
+        <w:t>int y = 100;</w:t>
+      </w:r>
+    </w:p>
+    <w:p>
+      <w:pPr>
+        <w:rPr>
+          <w:rFonts w:ascii="Calibri" w:hAnsi="Calibri" w:cs="Calibri"/>
+          <w:b/>
+          <w:bCs/>
+        </w:rPr>
+      </w:pPr>
+      <w:r>
+        <w:rPr>
+          <w:rFonts w:ascii="Calibri" w:hAnsi="Calibri" w:cs="Calibri"/>
+          <w:b/>
+          <w:bCs/>
+        </w:rPr>
+        <w:t>canvas.setCursor(x, y);</w:t>
+      </w:r>
+    </w:p>
+    <w:p>
+      <w:pPr>
+        <w:rPr>
+          <w:rFonts w:ascii="Calibri" w:hAnsi="Calibri" w:cs="Calibri"/>
+        </w:rPr>
+      </w:pPr>
+    </w:p>
+    <w:p>
+      <w:pPr>
+        <w:rPr>
+          <w:rFonts w:ascii="Calibri" w:hAnsi="Calibri" w:cs="Calibri"/>
+        </w:rPr>
+      </w:pPr>
+      <w:r>
+        <w:rPr>
+          <w:rFonts w:ascii="Calibri" w:hAnsi="Calibri" w:cs="Calibri"/>
+        </w:rPr>
+        <w:t>In this line we see a printf with variable substitution:</w:t>
+      </w:r>
+    </w:p>
+    <w:p>
+      <w:pPr>
+        <w:rPr>
+          <w:rFonts w:ascii="Calibri" w:hAnsi="Calibri" w:cs="Calibri"/>
+          <w:b/>
+          <w:bCs/>
+        </w:rPr>
+      </w:pPr>
+      <w:r>
+        <w:rPr>
+          <w:rFonts w:ascii="Calibri" w:hAnsi="Calibri" w:cs="Calibri"/>
+          <w:b/>
+          <w:bCs/>
+        </w:rPr>
+        <w:t>canvas.printf("Temp 1: %.1f%sF", shtTempF, degreeSymbol);</w:t>
       </w:r>
     </w:p>
     <w:p>
@@ -2490,25 +2534,7 @@
           <w:b/>
           <w:bCs/>
         </w:rPr>
-        <w:t xml:space="preserve">y += </w:t>
-      </w:r>
-      <w:proofErr w:type="spellStart"/>
-      <w:r>
-        <w:rPr>
-          <w:rFonts w:ascii="Calibri" w:hAnsi="Calibri" w:cs="Calibri"/>
-          <w:b/>
-          <w:bCs/>
-        </w:rPr>
-        <w:t>lineHeight</w:t>
-      </w:r>
-      <w:proofErr w:type="spellEnd"/>
-      <w:r>
-        <w:rPr>
-          <w:rFonts w:ascii="Calibri" w:hAnsi="Calibri" w:cs="Calibri"/>
-          <w:b/>
-          <w:bCs/>
-        </w:rPr>
-        <w:t>;</w:t>
+        <w:t>y += lineHeight;</w:t>
       </w:r>
     </w:p>
     <w:p>
@@ -2553,23 +2579,13 @@
           <w:bCs/>
         </w:rPr>
       </w:pPr>
-      <w:proofErr w:type="spellStart"/>
-      <w:r>
-        <w:rPr>
-          <w:rFonts w:ascii="Calibri" w:hAnsi="Calibri" w:cs="Calibri"/>
-          <w:b/>
-          <w:bCs/>
-        </w:rPr>
-        <w:t>canvas.printf</w:t>
-      </w:r>
-      <w:proofErr w:type="spellEnd"/>
-      <w:r>
-        <w:rPr>
-          <w:rFonts w:ascii="Calibri" w:hAnsi="Calibri" w:cs="Calibri"/>
-          <w:b/>
-          <w:bCs/>
-        </w:rPr>
-        <w:t>("Humidity: %.</w:t>
+      <w:r>
+        <w:rPr>
+          <w:rFonts w:ascii="Calibri" w:hAnsi="Calibri" w:cs="Calibri"/>
+          <w:b/>
+          <w:bCs/>
+        </w:rPr>
+        <w:t>canvas.printf("Humidity: %.</w:t>
       </w:r>
       <w:r>
         <w:rPr>
@@ -2585,70 +2601,21 @@
           <w:b/>
           <w:bCs/>
         </w:rPr>
-        <w:t xml:space="preserve">f%% </w:t>
-      </w:r>
-      <w:proofErr w:type="spellStart"/>
-      <w:r>
-        <w:rPr>
-          <w:rFonts w:ascii="Calibri" w:hAnsi="Calibri" w:cs="Calibri"/>
-          <w:b/>
-          <w:bCs/>
-        </w:rPr>
-        <w:t>rH</w:t>
-      </w:r>
-      <w:proofErr w:type="spellEnd"/>
-      <w:r>
-        <w:rPr>
-          <w:rFonts w:ascii="Calibri" w:hAnsi="Calibri" w:cs="Calibri"/>
-          <w:b/>
-          <w:bCs/>
-        </w:rPr>
-        <w:t xml:space="preserve">", </w:t>
-      </w:r>
-      <w:proofErr w:type="spellStart"/>
-      <w:r>
-        <w:rPr>
-          <w:rFonts w:ascii="Calibri" w:hAnsi="Calibri" w:cs="Calibri"/>
-          <w:b/>
-          <w:bCs/>
-        </w:rPr>
-        <w:t>shtHumidity</w:t>
-      </w:r>
-      <w:proofErr w:type="spellEnd"/>
-      <w:r>
-        <w:rPr>
-          <w:rFonts w:ascii="Calibri" w:hAnsi="Calibri" w:cs="Calibri"/>
-          <w:b/>
-          <w:bCs/>
-        </w:rPr>
-        <w:t>);</w:t>
-      </w:r>
-    </w:p>
-    <w:p>
-      <w:pPr>
-        <w:rPr>
-          <w:rFonts w:ascii="Calibri" w:hAnsi="Calibri" w:cs="Calibri"/>
-        </w:rPr>
-      </w:pPr>
-      <w:r>
-        <w:rPr>
-          <w:rFonts w:ascii="Calibri" w:hAnsi="Calibri" w:cs="Calibri"/>
-        </w:rPr>
-        <w:t xml:space="preserve">This line prints “Humidity: “ and then the formatted contents of the sht3x.humidity variable, and then prints a “%” sign (the units of humidity), and then prints “ </w:t>
-      </w:r>
-      <w:proofErr w:type="spellStart"/>
-      <w:r>
-        <w:rPr>
-          <w:rFonts w:ascii="Calibri" w:hAnsi="Calibri" w:cs="Calibri"/>
-        </w:rPr>
-        <w:t>rH</w:t>
-      </w:r>
-      <w:proofErr w:type="spellEnd"/>
-      <w:r>
-        <w:rPr>
-          <w:rFonts w:ascii="Calibri" w:hAnsi="Calibri" w:cs="Calibri"/>
-        </w:rPr>
-        <w:t>” (relative humidity).  The “%.</w:t>
+        <w:t>f%% rH", shtHumidity);</w:t>
+      </w:r>
+    </w:p>
+    <w:p>
+      <w:pPr>
+        <w:rPr>
+          <w:rFonts w:ascii="Calibri" w:hAnsi="Calibri" w:cs="Calibri"/>
+        </w:rPr>
+      </w:pPr>
+      <w:r>
+        <w:rPr>
+          <w:rFonts w:ascii="Calibri" w:hAnsi="Calibri" w:cs="Calibri"/>
+        </w:rPr>
+        <w:lastRenderedPageBreak/>
+        <w:t>This line prints “Humidity: “ and then the formatted contents of the sht3x.humidity variable, and then prints a “%” sign (the units of humidity), and then prints “ rH” (relative humidity).  The “%.</w:t>
       </w:r>
       <w:r>
         <w:rPr>
@@ -2696,35 +2663,7 @@
         <w:rPr>
           <w:rFonts w:ascii="Calibri" w:hAnsi="Calibri" w:cs="Calibri"/>
         </w:rPr>
-        <w:t xml:space="preserve">The “%%” part is doubled because </w:t>
-      </w:r>
-      <w:proofErr w:type="spellStart"/>
-      <w:r>
-        <w:rPr>
-          <w:rFonts w:ascii="Calibri" w:hAnsi="Calibri" w:cs="Calibri"/>
-        </w:rPr>
-        <w:t>printf</w:t>
-      </w:r>
-      <w:proofErr w:type="spellEnd"/>
-      <w:r>
-        <w:rPr>
-          <w:rFonts w:ascii="Calibri" w:hAnsi="Calibri" w:cs="Calibri"/>
-        </w:rPr>
-        <w:t xml:space="preserve"> treats a single % sign as formatting.  The double %% tells </w:t>
-      </w:r>
-      <w:proofErr w:type="spellStart"/>
-      <w:r>
-        <w:rPr>
-          <w:rFonts w:ascii="Calibri" w:hAnsi="Calibri" w:cs="Calibri"/>
-        </w:rPr>
-        <w:t>printf</w:t>
-      </w:r>
-      <w:proofErr w:type="spellEnd"/>
-      <w:r>
-        <w:rPr>
-          <w:rFonts w:ascii="Calibri" w:hAnsi="Calibri" w:cs="Calibri"/>
-        </w:rPr>
-        <w:t xml:space="preserve"> we mean to print a literal % sign here.</w:t>
+        <w:t>The “%%” part is doubled because printf treats a single % sign as formatting.  The double %% tells printf we mean to print a literal % sign here.</w:t>
       </w:r>
       <w:r>
         <w:rPr>
@@ -2801,60 +2740,24 @@
           <w:b/>
           <w:bCs/>
         </w:rPr>
-        <w:t xml:space="preserve">auto </w:t>
-      </w:r>
-      <w:proofErr w:type="spellStart"/>
-      <w:r>
-        <w:rPr>
-          <w:rFonts w:ascii="Calibri" w:hAnsi="Calibri" w:cs="Calibri"/>
-          <w:b/>
-          <w:bCs/>
-        </w:rPr>
-        <w:t>cfg</w:t>
-      </w:r>
-      <w:proofErr w:type="spellEnd"/>
-      <w:r>
-        <w:rPr>
-          <w:rFonts w:ascii="Calibri" w:hAnsi="Calibri" w:cs="Calibri"/>
-          <w:b/>
-          <w:bCs/>
-        </w:rPr>
-        <w:t xml:space="preserve"> = M5.config();</w:t>
-      </w:r>
-    </w:p>
-    <w:p>
-      <w:pPr>
-        <w:rPr>
-          <w:rFonts w:ascii="Calibri" w:hAnsi="Calibri" w:cs="Calibri"/>
-          <w:b/>
-          <w:bCs/>
-        </w:rPr>
-      </w:pPr>
-      <w:r>
-        <w:rPr>
-          <w:rFonts w:ascii="Calibri" w:hAnsi="Calibri" w:cs="Calibri"/>
-          <w:b/>
-          <w:bCs/>
-        </w:rPr>
-        <w:t>M5.begin(</w:t>
-      </w:r>
-      <w:proofErr w:type="spellStart"/>
-      <w:r>
-        <w:rPr>
-          <w:rFonts w:ascii="Calibri" w:hAnsi="Calibri" w:cs="Calibri"/>
-          <w:b/>
-          <w:bCs/>
-        </w:rPr>
-        <w:t>cfg</w:t>
-      </w:r>
-      <w:proofErr w:type="spellEnd"/>
-      <w:r>
-        <w:rPr>
-          <w:rFonts w:ascii="Calibri" w:hAnsi="Calibri" w:cs="Calibri"/>
-          <w:b/>
-          <w:bCs/>
-        </w:rPr>
-        <w:t>);</w:t>
+        <w:t>auto cfg = M5.config();</w:t>
+      </w:r>
+    </w:p>
+    <w:p>
+      <w:pPr>
+        <w:rPr>
+          <w:rFonts w:ascii="Calibri" w:hAnsi="Calibri" w:cs="Calibri"/>
+          <w:b/>
+          <w:bCs/>
+        </w:rPr>
+      </w:pPr>
+      <w:r>
+        <w:rPr>
+          <w:rFonts w:ascii="Calibri" w:hAnsi="Calibri" w:cs="Calibri"/>
+          <w:b/>
+          <w:bCs/>
+        </w:rPr>
+        <w:t>M5.begin(cfg);</w:t>
       </w:r>
     </w:p>
     <w:p>
@@ -2915,23 +2818,13 @@
           <w:rFonts w:ascii="Calibri" w:hAnsi="Calibri" w:cs="Calibri"/>
         </w:rPr>
       </w:pPr>
-      <w:proofErr w:type="spellStart"/>
-      <w:r>
-        <w:rPr>
-          <w:rFonts w:ascii="Calibri" w:hAnsi="Calibri" w:cs="Calibri"/>
-          <w:b/>
-          <w:bCs/>
-        </w:rPr>
-        <w:t>display.setRotation</w:t>
-      </w:r>
-      <w:proofErr w:type="spellEnd"/>
-      <w:r>
-        <w:rPr>
-          <w:rFonts w:ascii="Calibri" w:hAnsi="Calibri" w:cs="Calibri"/>
-          <w:b/>
-          <w:bCs/>
-        </w:rPr>
-        <w:t xml:space="preserve">(1); </w:t>
+      <w:r>
+        <w:rPr>
+          <w:rFonts w:ascii="Calibri" w:hAnsi="Calibri" w:cs="Calibri"/>
+          <w:b/>
+          <w:bCs/>
+        </w:rPr>
+        <w:t xml:space="preserve">display.setRotation(1); </w:t>
       </w:r>
       <w:r>
         <w:rPr>
@@ -2954,23 +2847,13 @@
           <w:rFonts w:ascii="Calibri" w:hAnsi="Calibri" w:cs="Calibri"/>
         </w:rPr>
       </w:pPr>
-      <w:proofErr w:type="spellStart"/>
-      <w:r>
-        <w:rPr>
-          <w:rFonts w:ascii="Calibri" w:hAnsi="Calibri" w:cs="Calibri"/>
-          <w:b/>
-          <w:bCs/>
-        </w:rPr>
-        <w:t>canvas.setColorDepth</w:t>
-      </w:r>
-      <w:proofErr w:type="spellEnd"/>
-      <w:r>
-        <w:rPr>
-          <w:rFonts w:ascii="Calibri" w:hAnsi="Calibri" w:cs="Calibri"/>
-          <w:b/>
-          <w:bCs/>
-        </w:rPr>
-        <w:t>(16);</w:t>
+      <w:r>
+        <w:rPr>
+          <w:rFonts w:ascii="Calibri" w:hAnsi="Calibri" w:cs="Calibri"/>
+          <w:b/>
+          <w:bCs/>
+        </w:rPr>
+        <w:t>canvas.setColorDepth(16);</w:t>
       </w:r>
       <w:r>
         <w:rPr>
@@ -2993,59 +2876,13 @@
           <w:rFonts w:ascii="Calibri" w:hAnsi="Calibri" w:cs="Calibri"/>
         </w:rPr>
       </w:pPr>
-      <w:proofErr w:type="spellStart"/>
-      <w:r>
-        <w:rPr>
-          <w:rFonts w:ascii="Calibri" w:hAnsi="Calibri" w:cs="Calibri"/>
-          <w:b/>
-          <w:bCs/>
-        </w:rPr>
-        <w:t>canvas.createSprite</w:t>
-      </w:r>
-      <w:proofErr w:type="spellEnd"/>
-      <w:r>
-        <w:rPr>
-          <w:rFonts w:ascii="Calibri" w:hAnsi="Calibri" w:cs="Calibri"/>
-          <w:b/>
-          <w:bCs/>
-        </w:rPr>
-        <w:t>(</w:t>
-      </w:r>
-      <w:proofErr w:type="spellStart"/>
-      <w:r>
-        <w:rPr>
-          <w:rFonts w:ascii="Calibri" w:hAnsi="Calibri" w:cs="Calibri"/>
-          <w:b/>
-          <w:bCs/>
-        </w:rPr>
-        <w:t>display.width</w:t>
-      </w:r>
-      <w:proofErr w:type="spellEnd"/>
-      <w:r>
-        <w:rPr>
-          <w:rFonts w:ascii="Calibri" w:hAnsi="Calibri" w:cs="Calibri"/>
-          <w:b/>
-          <w:bCs/>
-        </w:rPr>
-        <w:t xml:space="preserve">(), </w:t>
-      </w:r>
-      <w:proofErr w:type="spellStart"/>
-      <w:r>
-        <w:rPr>
-          <w:rFonts w:ascii="Calibri" w:hAnsi="Calibri" w:cs="Calibri"/>
-          <w:b/>
-          <w:bCs/>
-        </w:rPr>
-        <w:t>display.height</w:t>
-      </w:r>
-      <w:proofErr w:type="spellEnd"/>
-      <w:r>
-        <w:rPr>
-          <w:rFonts w:ascii="Calibri" w:hAnsi="Calibri" w:cs="Calibri"/>
-          <w:b/>
-          <w:bCs/>
-        </w:rPr>
-        <w:t>());</w:t>
+      <w:r>
+        <w:rPr>
+          <w:rFonts w:ascii="Calibri" w:hAnsi="Calibri" w:cs="Calibri"/>
+          <w:b/>
+          <w:bCs/>
+        </w:rPr>
+        <w:t>canvas.createSprite(display.width(), display.height());</w:t>
       </w:r>
       <w:r>
         <w:rPr>
@@ -3074,23 +2911,13 @@
           <w:rFonts w:ascii="Calibri" w:hAnsi="Calibri" w:cs="Calibri"/>
         </w:rPr>
       </w:pPr>
-      <w:proofErr w:type="spellStart"/>
-      <w:r>
-        <w:rPr>
-          <w:rFonts w:ascii="Calibri" w:hAnsi="Calibri" w:cs="Calibri"/>
-          <w:b/>
-          <w:bCs/>
-        </w:rPr>
-        <w:t>canvas.setTextColor</w:t>
-      </w:r>
-      <w:proofErr w:type="spellEnd"/>
-      <w:r>
-        <w:rPr>
-          <w:rFonts w:ascii="Calibri" w:hAnsi="Calibri" w:cs="Calibri"/>
-          <w:b/>
-          <w:bCs/>
-        </w:rPr>
-        <w:t>(TFT_WHITE, TFT_BLACK);</w:t>
+      <w:r>
+        <w:rPr>
+          <w:rFonts w:ascii="Calibri" w:hAnsi="Calibri" w:cs="Calibri"/>
+          <w:b/>
+          <w:bCs/>
+        </w:rPr>
+        <w:t>canvas.setTextColor(TFT_WHITE, TFT_BLACK);</w:t>
       </w:r>
       <w:r>
         <w:rPr>
@@ -3115,23 +2942,13 @@
           <w:bCs/>
         </w:rPr>
       </w:pPr>
-      <w:proofErr w:type="spellStart"/>
-      <w:r>
-        <w:rPr>
-          <w:rFonts w:ascii="Calibri" w:hAnsi="Calibri" w:cs="Calibri"/>
-          <w:b/>
-          <w:bCs/>
-        </w:rPr>
-        <w:t>canvas.setFont</w:t>
-      </w:r>
-      <w:proofErr w:type="spellEnd"/>
-      <w:r>
-        <w:rPr>
-          <w:rFonts w:ascii="Calibri" w:hAnsi="Calibri" w:cs="Calibri"/>
-          <w:b/>
-          <w:bCs/>
-        </w:rPr>
-        <w:t>(&amp;fonts::efontJA_16_b);</w:t>
+      <w:r>
+        <w:rPr>
+          <w:rFonts w:ascii="Calibri" w:hAnsi="Calibri" w:cs="Calibri"/>
+          <w:b/>
+          <w:bCs/>
+        </w:rPr>
+        <w:t>canvas.setFont(&amp;fonts::efontJA_16_b);</w:t>
       </w:r>
       <w:r>
         <w:rPr>
@@ -3156,41 +2973,13 @@
           <w:bCs/>
         </w:rPr>
       </w:pPr>
-      <w:proofErr w:type="spellStart"/>
-      <w:r>
-        <w:rPr>
-          <w:rFonts w:ascii="Calibri" w:hAnsi="Calibri" w:cs="Calibri"/>
-          <w:b/>
-          <w:bCs/>
-        </w:rPr>
-        <w:t>canvas.setTextSize</w:t>
-      </w:r>
-      <w:proofErr w:type="spellEnd"/>
-      <w:r>
-        <w:rPr>
-          <w:rFonts w:ascii="Calibri" w:hAnsi="Calibri" w:cs="Calibri"/>
-          <w:b/>
-          <w:bCs/>
-        </w:rPr>
-        <w:t>(</w:t>
-      </w:r>
-      <w:proofErr w:type="spellStart"/>
-      <w:r>
-        <w:rPr>
-          <w:rFonts w:ascii="Calibri" w:hAnsi="Calibri" w:cs="Calibri"/>
-          <w:b/>
-          <w:bCs/>
-        </w:rPr>
-        <w:t>textSize</w:t>
-      </w:r>
-      <w:proofErr w:type="spellEnd"/>
-      <w:r>
-        <w:rPr>
-          <w:rFonts w:ascii="Calibri" w:hAnsi="Calibri" w:cs="Calibri"/>
-          <w:b/>
-          <w:bCs/>
-        </w:rPr>
-        <w:t>);</w:t>
+      <w:r>
+        <w:rPr>
+          <w:rFonts w:ascii="Calibri" w:hAnsi="Calibri" w:cs="Calibri"/>
+          <w:b/>
+          <w:bCs/>
+        </w:rPr>
+        <w:t>canvas.setTextSize(textSize);</w:t>
       </w:r>
       <w:r>
         <w:rPr>
@@ -3215,7 +3004,57 @@
           <w:bCs/>
         </w:rPr>
       </w:pPr>
-      <w:proofErr w:type="spellStart"/>
+      <w:r>
+        <w:rPr>
+          <w:rFonts w:ascii="Calibri" w:hAnsi="Calibri" w:cs="Calibri"/>
+          <w:b/>
+          <w:bCs/>
+        </w:rPr>
+        <w:t>canvas.setTextWrap(false, false);</w:t>
+      </w:r>
+      <w:r>
+        <w:rPr>
+          <w:rFonts w:ascii="Calibri" w:hAnsi="Calibri" w:cs="Calibri"/>
+          <w:b/>
+          <w:bCs/>
+        </w:rPr>
+        <w:t xml:space="preserve"> </w:t>
+      </w:r>
+      <w:r>
+        <w:rPr>
+          <w:rFonts w:ascii="Calibri" w:hAnsi="Calibri" w:cs="Calibri"/>
+        </w:rPr>
+        <w:t>- This says not to wrap the text if it prints off the end of the line</w:t>
+      </w:r>
+    </w:p>
+    <w:p>
+      <w:pPr>
+        <w:rPr>
+          <w:rFonts w:ascii="Calibri" w:hAnsi="Calibri" w:cs="Calibri"/>
+          <w:b/>
+          <w:bCs/>
+        </w:rPr>
+      </w:pPr>
+    </w:p>
+    <w:p>
+      <w:pPr>
+        <w:rPr>
+          <w:rFonts w:ascii="Calibri" w:hAnsi="Calibri" w:cs="Calibri"/>
+        </w:rPr>
+      </w:pPr>
+      <w:r>
+        <w:rPr>
+          <w:rFonts w:ascii="Calibri" w:hAnsi="Calibri" w:cs="Calibri"/>
+        </w:rPr>
+        <w:t>These lines draw the initial splash screen:</w:t>
+      </w:r>
+    </w:p>
+    <w:p>
+      <w:pPr>
+        <w:rPr>
+          <w:rFonts w:ascii="Calibri" w:hAnsi="Calibri" w:cs="Calibri"/>
+        </w:rPr>
+      </w:pPr>
       <w:r>
         <w:rPr>
           <w:rFonts w:ascii="Calibri" w:hAnsi="Calibri" w:cs="Calibri"/>
@@ -3223,16 +3062,7 @@
           <w:bCs/>
         </w:rPr>
         <w:lastRenderedPageBreak/>
-        <w:t>canvas.setTextWrap</w:t>
-      </w:r>
-      <w:proofErr w:type="spellEnd"/>
-      <w:r>
-        <w:rPr>
-          <w:rFonts w:ascii="Calibri" w:hAnsi="Calibri" w:cs="Calibri"/>
-          <w:b/>
-          <w:bCs/>
-        </w:rPr>
-        <w:t>(false, false);</w:t>
+        <w:t>canvas.fillScreen(TFT_BLACK);</w:t>
       </w:r>
       <w:r>
         <w:rPr>
@@ -3246,54 +3076,24 @@
         <w:rPr>
           <w:rFonts w:ascii="Calibri" w:hAnsi="Calibri" w:cs="Calibri"/>
         </w:rPr>
-        <w:t>- This says not to wrap the text if it prints off the end of the line</w:t>
-      </w:r>
-    </w:p>
-    <w:p>
-      <w:pPr>
-        <w:rPr>
-          <w:rFonts w:ascii="Calibri" w:hAnsi="Calibri" w:cs="Calibri"/>
-          <w:b/>
-          <w:bCs/>
-        </w:rPr>
-      </w:pPr>
-    </w:p>
-    <w:p>
-      <w:pPr>
-        <w:rPr>
-          <w:rFonts w:ascii="Calibri" w:hAnsi="Calibri" w:cs="Calibri"/>
-        </w:rPr>
-      </w:pPr>
-      <w:r>
-        <w:rPr>
-          <w:rFonts w:ascii="Calibri" w:hAnsi="Calibri" w:cs="Calibri"/>
-        </w:rPr>
-        <w:t>These lines draw the initial splash screen:</w:t>
-      </w:r>
-    </w:p>
-    <w:p>
-      <w:pPr>
-        <w:rPr>
-          <w:rFonts w:ascii="Calibri" w:hAnsi="Calibri" w:cs="Calibri"/>
-        </w:rPr>
-      </w:pPr>
-      <w:proofErr w:type="spellStart"/>
-      <w:r>
-        <w:rPr>
-          <w:rFonts w:ascii="Calibri" w:hAnsi="Calibri" w:cs="Calibri"/>
-          <w:b/>
-          <w:bCs/>
-        </w:rPr>
-        <w:t>canvas.fillScreen</w:t>
-      </w:r>
-      <w:proofErr w:type="spellEnd"/>
-      <w:r>
-        <w:rPr>
-          <w:rFonts w:ascii="Calibri" w:hAnsi="Calibri" w:cs="Calibri"/>
-          <w:b/>
-          <w:bCs/>
-        </w:rPr>
-        <w:t>(TFT_BLACK);</w:t>
+        <w:t>- Clears the screen</w:t>
+      </w:r>
+    </w:p>
+    <w:p>
+      <w:pPr>
+        <w:rPr>
+          <w:rFonts w:ascii="Calibri" w:hAnsi="Calibri" w:cs="Calibri"/>
+          <w:b/>
+          <w:bCs/>
+        </w:rPr>
+      </w:pPr>
+      <w:r>
+        <w:rPr>
+          <w:rFonts w:ascii="Calibri" w:hAnsi="Calibri" w:cs="Calibri"/>
+          <w:b/>
+          <w:bCs/>
+        </w:rPr>
+        <w:t>canvas.drawCenterString("M5Stack Core2", display.width() / 2, display.height() / 2 - 60);</w:t>
       </w:r>
       <w:r>
         <w:rPr>
@@ -3307,70 +3107,53 @@
         <w:rPr>
           <w:rFonts w:ascii="Calibri" w:hAnsi="Calibri" w:cs="Calibri"/>
         </w:rPr>
-        <w:t>- Clears the screen</w:t>
-      </w:r>
-    </w:p>
-    <w:p>
-      <w:pPr>
-        <w:rPr>
-          <w:rFonts w:ascii="Calibri" w:hAnsi="Calibri" w:cs="Calibri"/>
-          <w:b/>
-          <w:bCs/>
-        </w:rPr>
-      </w:pPr>
-      <w:proofErr w:type="spellStart"/>
-      <w:r>
-        <w:rPr>
-          <w:rFonts w:ascii="Calibri" w:hAnsi="Calibri" w:cs="Calibri"/>
-          <w:b/>
-          <w:bCs/>
-        </w:rPr>
-        <w:t>canvas.drawCenterString</w:t>
-      </w:r>
-      <w:proofErr w:type="spellEnd"/>
-      <w:r>
-        <w:rPr>
-          <w:rFonts w:ascii="Calibri" w:hAnsi="Calibri" w:cs="Calibri"/>
-          <w:b/>
-          <w:bCs/>
-        </w:rPr>
-        <w:t xml:space="preserve">("M5Stack Core2", </w:t>
-      </w:r>
-      <w:proofErr w:type="spellStart"/>
-      <w:r>
-        <w:rPr>
-          <w:rFonts w:ascii="Calibri" w:hAnsi="Calibri" w:cs="Calibri"/>
-          <w:b/>
-          <w:bCs/>
-        </w:rPr>
-        <w:t>display.width</w:t>
-      </w:r>
-      <w:proofErr w:type="spellEnd"/>
-      <w:r>
-        <w:rPr>
-          <w:rFonts w:ascii="Calibri" w:hAnsi="Calibri" w:cs="Calibri"/>
-          <w:b/>
-          <w:bCs/>
-        </w:rPr>
-        <w:t xml:space="preserve">() / 2, </w:t>
-      </w:r>
-      <w:proofErr w:type="spellStart"/>
-      <w:r>
-        <w:rPr>
-          <w:rFonts w:ascii="Calibri" w:hAnsi="Calibri" w:cs="Calibri"/>
-          <w:b/>
-          <w:bCs/>
-        </w:rPr>
-        <w:t>display.height</w:t>
-      </w:r>
-      <w:proofErr w:type="spellEnd"/>
-      <w:r>
-        <w:rPr>
-          <w:rFonts w:ascii="Calibri" w:hAnsi="Calibri" w:cs="Calibri"/>
-          <w:b/>
-          <w:bCs/>
-        </w:rPr>
-        <w:t>() / 2 - 60);</w:t>
+        <w:t xml:space="preserve">- This </w:t>
+      </w:r>
+      <w:r>
+        <w:rPr>
+          <w:rFonts w:ascii="Calibri" w:hAnsi="Calibri" w:cs="Calibri"/>
+        </w:rPr>
+        <w:t>prints “M5Stack Core2”, centered on the display minus a bit to offset it from the line below.</w:t>
+      </w:r>
+    </w:p>
+    <w:p>
+      <w:pPr>
+        <w:rPr>
+          <w:rFonts w:ascii="Calibri" w:hAnsi="Calibri" w:cs="Calibri"/>
+          <w:b/>
+          <w:bCs/>
+        </w:rPr>
+      </w:pPr>
+      <w:r>
+        <w:rPr>
+          <w:rFonts w:ascii="Calibri" w:hAnsi="Calibri" w:cs="Calibri"/>
+          <w:b/>
+          <w:bCs/>
+        </w:rPr>
+        <w:t>canvas.drawCenterString("Starting...", display.width() / 2+10, display.height() / 2 + 10);</w:t>
+      </w:r>
+      <w:r>
+        <w:rPr>
+          <w:rFonts w:ascii="Calibri" w:hAnsi="Calibri" w:cs="Calibri"/>
+        </w:rPr>
+        <w:t xml:space="preserve"> - This prints “Starting…”, centered on the screen, plus a bit to offset it from the line above.</w:t>
+      </w:r>
+    </w:p>
+    <w:p>
+      <w:pPr>
+        <w:rPr>
+          <w:rFonts w:ascii="Calibri" w:hAnsi="Calibri" w:cs="Calibri"/>
+          <w:b/>
+          <w:bCs/>
+        </w:rPr>
+      </w:pPr>
+      <w:r>
+        <w:rPr>
+          <w:rFonts w:ascii="Calibri" w:hAnsi="Calibri" w:cs="Calibri"/>
+          <w:b/>
+          <w:bCs/>
+        </w:rPr>
+        <w:t>canvas.pushSprite(0, 0);</w:t>
       </w:r>
       <w:r>
         <w:rPr>
@@ -3384,109 +3167,42 @@
         <w:rPr>
           <w:rFonts w:ascii="Calibri" w:hAnsi="Calibri" w:cs="Calibri"/>
         </w:rPr>
-        <w:t xml:space="preserve">- This </w:t>
-      </w:r>
-      <w:r>
-        <w:rPr>
-          <w:rFonts w:ascii="Calibri" w:hAnsi="Calibri" w:cs="Calibri"/>
-        </w:rPr>
-        <w:t>prints “M5Stack Core2”, centered on the display minus a bit to offset it from the line below.</w:t>
-      </w:r>
-    </w:p>
-    <w:p>
-      <w:pPr>
-        <w:rPr>
-          <w:rFonts w:ascii="Calibri" w:hAnsi="Calibri" w:cs="Calibri"/>
-          <w:b/>
-          <w:bCs/>
-        </w:rPr>
-      </w:pPr>
-      <w:proofErr w:type="spellStart"/>
-      <w:r>
-        <w:rPr>
-          <w:rFonts w:ascii="Calibri" w:hAnsi="Calibri" w:cs="Calibri"/>
-          <w:b/>
-          <w:bCs/>
-        </w:rPr>
-        <w:t>canvas.drawCenterString</w:t>
-      </w:r>
-      <w:proofErr w:type="spellEnd"/>
-      <w:r>
-        <w:rPr>
-          <w:rFonts w:ascii="Calibri" w:hAnsi="Calibri" w:cs="Calibri"/>
-          <w:b/>
-          <w:bCs/>
-        </w:rPr>
-        <w:t xml:space="preserve">("Starting...", </w:t>
-      </w:r>
-      <w:proofErr w:type="spellStart"/>
-      <w:r>
-        <w:rPr>
-          <w:rFonts w:ascii="Calibri" w:hAnsi="Calibri" w:cs="Calibri"/>
-          <w:b/>
-          <w:bCs/>
-        </w:rPr>
-        <w:t>display.width</w:t>
-      </w:r>
-      <w:proofErr w:type="spellEnd"/>
-      <w:r>
-        <w:rPr>
-          <w:rFonts w:ascii="Calibri" w:hAnsi="Calibri" w:cs="Calibri"/>
-          <w:b/>
-          <w:bCs/>
-        </w:rPr>
-        <w:t xml:space="preserve">() / 2+10, </w:t>
-      </w:r>
-      <w:proofErr w:type="spellStart"/>
-      <w:r>
-        <w:rPr>
-          <w:rFonts w:ascii="Calibri" w:hAnsi="Calibri" w:cs="Calibri"/>
-          <w:b/>
-          <w:bCs/>
-        </w:rPr>
-        <w:t>display.height</w:t>
-      </w:r>
-      <w:proofErr w:type="spellEnd"/>
-      <w:r>
-        <w:rPr>
-          <w:rFonts w:ascii="Calibri" w:hAnsi="Calibri" w:cs="Calibri"/>
-          <w:b/>
-          <w:bCs/>
-        </w:rPr>
-        <w:t>() / 2 + 10);</w:t>
-      </w:r>
-      <w:r>
-        <w:rPr>
-          <w:rFonts w:ascii="Calibri" w:hAnsi="Calibri" w:cs="Calibri"/>
-        </w:rPr>
-        <w:t xml:space="preserve"> - This prints “Starting…”, centered on the screen, plus a bit to offset it from the line above.</w:t>
-      </w:r>
-    </w:p>
-    <w:p>
-      <w:pPr>
-        <w:rPr>
-          <w:rFonts w:ascii="Calibri" w:hAnsi="Calibri" w:cs="Calibri"/>
-          <w:b/>
-          <w:bCs/>
-        </w:rPr>
-      </w:pPr>
-      <w:proofErr w:type="spellStart"/>
-      <w:r>
-        <w:rPr>
-          <w:rFonts w:ascii="Calibri" w:hAnsi="Calibri" w:cs="Calibri"/>
-          <w:b/>
-          <w:bCs/>
-        </w:rPr>
-        <w:t>canvas.pushSprite</w:t>
-      </w:r>
-      <w:proofErr w:type="spellEnd"/>
-      <w:r>
-        <w:rPr>
-          <w:rFonts w:ascii="Calibri" w:hAnsi="Calibri" w:cs="Calibri"/>
-          <w:b/>
-          <w:bCs/>
-        </w:rPr>
-        <w:t>(0, 0);</w:t>
+        <w:t>- Now that we’ve made all the updates we’re going to, we copy the canvas to the LCD</w:t>
+      </w:r>
+      <w:r>
+        <w:rPr>
+          <w:rFonts w:ascii="Calibri" w:hAnsi="Calibri" w:cs="Calibri"/>
+        </w:rPr>
+        <w:t xml:space="preserve"> at position (0,0)</w:t>
+      </w:r>
+      <w:r>
+        <w:rPr>
+          <w:rFonts w:ascii="Calibri" w:hAnsi="Calibri" w:cs="Calibri"/>
+        </w:rPr>
+        <w:t>.</w:t>
+      </w:r>
+      <w:r>
+        <w:rPr>
+          <w:rFonts w:ascii="Calibri" w:hAnsi="Calibri" w:cs="Calibri"/>
+        </w:rPr>
+        <w:t xml:space="preserve">  This updates the LCD all at once.</w:t>
+      </w:r>
+    </w:p>
+    <w:p>
+      <w:pPr>
+        <w:rPr>
+          <w:rFonts w:ascii="Calibri" w:hAnsi="Calibri" w:cs="Calibri"/>
+          <w:b/>
+          <w:bCs/>
+        </w:rPr>
+      </w:pPr>
+      <w:r>
+        <w:rPr>
+          <w:rFonts w:ascii="Calibri" w:hAnsi="Calibri" w:cs="Calibri"/>
+          <w:b/>
+          <w:bCs/>
+        </w:rPr>
+        <w:t>delay(1000);</w:t>
       </w:r>
       <w:r>
         <w:rPr>
@@ -3500,55 +3216,6 @@
         <w:rPr>
           <w:rFonts w:ascii="Calibri" w:hAnsi="Calibri" w:cs="Calibri"/>
         </w:rPr>
-        <w:t>- Now that we’ve made all the updates we’re going to, we copy the canvas to the LCD</w:t>
-      </w:r>
-      <w:r>
-        <w:rPr>
-          <w:rFonts w:ascii="Calibri" w:hAnsi="Calibri" w:cs="Calibri"/>
-        </w:rPr>
-        <w:t xml:space="preserve"> at position (0,0)</w:t>
-      </w:r>
-      <w:r>
-        <w:rPr>
-          <w:rFonts w:ascii="Calibri" w:hAnsi="Calibri" w:cs="Calibri"/>
-        </w:rPr>
-        <w:t>.</w:t>
-      </w:r>
-      <w:r>
-        <w:rPr>
-          <w:rFonts w:ascii="Calibri" w:hAnsi="Calibri" w:cs="Calibri"/>
-        </w:rPr>
-        <w:t xml:space="preserve">  This updates the LCD all at once.</w:t>
-      </w:r>
-    </w:p>
-    <w:p>
-      <w:pPr>
-        <w:rPr>
-          <w:rFonts w:ascii="Calibri" w:hAnsi="Calibri" w:cs="Calibri"/>
-          <w:b/>
-          <w:bCs/>
-        </w:rPr>
-      </w:pPr>
-      <w:r>
-        <w:rPr>
-          <w:rFonts w:ascii="Calibri" w:hAnsi="Calibri" w:cs="Calibri"/>
-          <w:b/>
-          <w:bCs/>
-        </w:rPr>
-        <w:t>delay(1000);</w:t>
-      </w:r>
-      <w:r>
-        <w:rPr>
-          <w:rFonts w:ascii="Calibri" w:hAnsi="Calibri" w:cs="Calibri"/>
-          <w:b/>
-          <w:bCs/>
-        </w:rPr>
-        <w:t xml:space="preserve"> </w:t>
-      </w:r>
-      <w:r>
-        <w:rPr>
-          <w:rFonts w:ascii="Calibri" w:hAnsi="Calibri" w:cs="Calibri"/>
-        </w:rPr>
         <w:t>- This causes us to wait one second (1,000 milliseconds).</w:t>
       </w:r>
     </w:p>
@@ -3607,107 +3274,41 @@
         <w:rPr>
           <w:rFonts w:ascii="Calibri" w:hAnsi="Calibri" w:cs="Calibri"/>
         </w:rPr>
-        <w:t xml:space="preserve">  Then they assign the return code of each operation to the variables </w:t>
-      </w:r>
-      <w:proofErr w:type="spellStart"/>
-      <w:r>
-        <w:rPr>
-          <w:rFonts w:ascii="Calibri" w:hAnsi="Calibri" w:cs="Calibri"/>
-        </w:rPr>
-        <w:t>qmpPresent</w:t>
-      </w:r>
-      <w:proofErr w:type="spellEnd"/>
-      <w:r>
-        <w:rPr>
-          <w:rFonts w:ascii="Calibri" w:hAnsi="Calibri" w:cs="Calibri"/>
-        </w:rPr>
-        <w:t xml:space="preserve"> and </w:t>
-      </w:r>
-      <w:proofErr w:type="spellStart"/>
-      <w:r>
-        <w:rPr>
-          <w:rFonts w:ascii="Calibri" w:hAnsi="Calibri" w:cs="Calibri"/>
-        </w:rPr>
-        <w:t>shtPresent</w:t>
-      </w:r>
-      <w:proofErr w:type="spellEnd"/>
-      <w:r>
-        <w:rPr>
-          <w:rFonts w:ascii="Calibri" w:hAnsi="Calibri" w:cs="Calibri"/>
-        </w:rPr>
-        <w:t>, which tells us whether the sensor is present:</w:t>
-      </w:r>
-    </w:p>
-    <w:p>
-      <w:pPr>
-        <w:rPr>
-          <w:rFonts w:ascii="Calibri" w:hAnsi="Calibri" w:cs="Calibri"/>
-          <w:b/>
-          <w:bCs/>
-        </w:rPr>
-      </w:pPr>
-      <w:proofErr w:type="spellStart"/>
-      <w:r>
-        <w:rPr>
-          <w:rFonts w:ascii="Calibri" w:hAnsi="Calibri" w:cs="Calibri"/>
-          <w:b/>
-          <w:bCs/>
-        </w:rPr>
-        <w:t>qmpPresent</w:t>
-      </w:r>
-      <w:proofErr w:type="spellEnd"/>
-      <w:r>
-        <w:rPr>
-          <w:rFonts w:ascii="Calibri" w:hAnsi="Calibri" w:cs="Calibri"/>
-          <w:b/>
-          <w:bCs/>
-        </w:rPr>
-        <w:t xml:space="preserve"> = </w:t>
-      </w:r>
-      <w:proofErr w:type="spellStart"/>
-      <w:r>
-        <w:rPr>
-          <w:rFonts w:ascii="Calibri" w:hAnsi="Calibri" w:cs="Calibri"/>
-          <w:b/>
-          <w:bCs/>
-        </w:rPr>
-        <w:t>qmp.begin</w:t>
-      </w:r>
-      <w:proofErr w:type="spellEnd"/>
-      <w:r>
-        <w:rPr>
-          <w:rFonts w:ascii="Calibri" w:hAnsi="Calibri" w:cs="Calibri"/>
-          <w:b/>
-          <w:bCs/>
-        </w:rPr>
-        <w:t>(&amp;Wire1, QMP6988_SLAVE_ADDRESS_L, i2cSdaPin, i2cSclPin, 100000U);</w:t>
-      </w:r>
-    </w:p>
-    <w:p>
-      <w:pPr>
-        <w:rPr>
-          <w:rFonts w:ascii="Calibri" w:hAnsi="Calibri" w:cs="Calibri"/>
-          <w:b/>
-          <w:bCs/>
-        </w:rPr>
-      </w:pPr>
-      <w:proofErr w:type="spellStart"/>
-      <w:r>
-        <w:rPr>
-          <w:rFonts w:ascii="Calibri" w:hAnsi="Calibri" w:cs="Calibri"/>
-          <w:b/>
-          <w:bCs/>
-        </w:rPr>
-        <w:t>shtPresent</w:t>
-      </w:r>
-      <w:proofErr w:type="spellEnd"/>
-      <w:r>
-        <w:rPr>
-          <w:rFonts w:ascii="Calibri" w:hAnsi="Calibri" w:cs="Calibri"/>
-          <w:b/>
-          <w:bCs/>
-        </w:rPr>
-        <w:t xml:space="preserve"> = sht3x.begin(&amp;Wire1, SHT3X_I2C_ADDR, i2cSdaPin, i2cSclPin, 100000U);</w:t>
+        <w:t xml:space="preserve">  Then they assign the return code of each operation to the variables qmpPresent and shtPresent, which tells us whether the sensor is present:</w:t>
+      </w:r>
+    </w:p>
+    <w:p>
+      <w:pPr>
+        <w:rPr>
+          <w:rFonts w:ascii="Calibri" w:hAnsi="Calibri" w:cs="Calibri"/>
+          <w:b/>
+          <w:bCs/>
+        </w:rPr>
+      </w:pPr>
+      <w:r>
+        <w:rPr>
+          <w:rFonts w:ascii="Calibri" w:hAnsi="Calibri" w:cs="Calibri"/>
+          <w:b/>
+          <w:bCs/>
+        </w:rPr>
+        <w:t>qmpPresent = qmp.begin(&amp;Wire1, QMP6988_SLAVE_ADDRESS_L, i2cSdaPin, i2cSclPin, 100000U);</w:t>
+      </w:r>
+    </w:p>
+    <w:p>
+      <w:pPr>
+        <w:rPr>
+          <w:rFonts w:ascii="Calibri" w:hAnsi="Calibri" w:cs="Calibri"/>
+          <w:b/>
+          <w:bCs/>
+        </w:rPr>
+      </w:pPr>
+      <w:r>
+        <w:rPr>
+          <w:rFonts w:ascii="Calibri" w:hAnsi="Calibri" w:cs="Calibri"/>
+          <w:b/>
+          <w:bCs/>
+        </w:rPr>
+        <w:t>shtPresent = sht3x.begin(&amp;Wire1, SHT3X_I2C_ADDR, i2cSdaPin, i2cSclPin, 100000U);</w:t>
       </w:r>
     </w:p>
     <w:p>
@@ -3772,131 +3373,41 @@
           <w:b/>
           <w:bCs/>
         </w:rPr>
-        <w:t xml:space="preserve">static uint32_t </w:t>
-      </w:r>
-      <w:proofErr w:type="spellStart"/>
-      <w:r>
-        <w:rPr>
-          <w:rFonts w:ascii="Calibri" w:hAnsi="Calibri" w:cs="Calibri"/>
-          <w:b/>
-          <w:bCs/>
-        </w:rPr>
-        <w:t>lastFrameMs</w:t>
-      </w:r>
-      <w:proofErr w:type="spellEnd"/>
-      <w:r>
-        <w:rPr>
-          <w:rFonts w:ascii="Calibri" w:hAnsi="Calibri" w:cs="Calibri"/>
-          <w:b/>
-          <w:bCs/>
-        </w:rPr>
-        <w:t xml:space="preserve"> = 0;</w:t>
-      </w:r>
-    </w:p>
-    <w:p>
-      <w:pPr>
-        <w:rPr>
-          <w:rFonts w:ascii="Calibri" w:hAnsi="Calibri" w:cs="Calibri"/>
-          <w:b/>
-          <w:bCs/>
-        </w:rPr>
-      </w:pPr>
-      <w:r>
-        <w:rPr>
-          <w:rFonts w:ascii="Calibri" w:hAnsi="Calibri" w:cs="Calibri"/>
-          <w:b/>
-          <w:bCs/>
-        </w:rPr>
-        <w:t xml:space="preserve">const uint32_t </w:t>
-      </w:r>
-      <w:proofErr w:type="spellStart"/>
-      <w:r>
-        <w:rPr>
-          <w:rFonts w:ascii="Calibri" w:hAnsi="Calibri" w:cs="Calibri"/>
-          <w:b/>
-          <w:bCs/>
-        </w:rPr>
-        <w:t>frameIntervalMs</w:t>
-      </w:r>
-      <w:proofErr w:type="spellEnd"/>
-      <w:r>
-        <w:rPr>
-          <w:rFonts w:ascii="Calibri" w:hAnsi="Calibri" w:cs="Calibri"/>
-          <w:b/>
-          <w:bCs/>
-        </w:rPr>
-        <w:t xml:space="preserve"> = 1000;</w:t>
-      </w:r>
-    </w:p>
-    <w:p>
-      <w:pPr>
-        <w:rPr>
-          <w:rFonts w:ascii="Calibri" w:hAnsi="Calibri" w:cs="Calibri"/>
-          <w:b/>
-          <w:bCs/>
-        </w:rPr>
-      </w:pPr>
-      <w:r>
-        <w:rPr>
-          <w:rFonts w:ascii="Calibri" w:hAnsi="Calibri" w:cs="Calibri"/>
-          <w:b/>
-          <w:bCs/>
-        </w:rPr>
-        <w:t>if (</w:t>
-      </w:r>
-      <w:proofErr w:type="spellStart"/>
-      <w:r>
-        <w:rPr>
-          <w:rFonts w:ascii="Calibri" w:hAnsi="Calibri" w:cs="Calibri"/>
-          <w:b/>
-          <w:bCs/>
-        </w:rPr>
-        <w:t>millis</w:t>
-      </w:r>
-      <w:proofErr w:type="spellEnd"/>
-      <w:r>
-        <w:rPr>
-          <w:rFonts w:ascii="Calibri" w:hAnsi="Calibri" w:cs="Calibri"/>
-          <w:b/>
-          <w:bCs/>
-        </w:rPr>
-        <w:t xml:space="preserve">() - </w:t>
-      </w:r>
-      <w:proofErr w:type="spellStart"/>
-      <w:r>
-        <w:rPr>
-          <w:rFonts w:ascii="Calibri" w:hAnsi="Calibri" w:cs="Calibri"/>
-          <w:b/>
-          <w:bCs/>
-        </w:rPr>
-        <w:t>lastFrameMs</w:t>
-      </w:r>
-      <w:proofErr w:type="spellEnd"/>
-      <w:r>
-        <w:rPr>
-          <w:rFonts w:ascii="Calibri" w:hAnsi="Calibri" w:cs="Calibri"/>
-          <w:b/>
-          <w:bCs/>
-        </w:rPr>
-        <w:t xml:space="preserve"> &lt; </w:t>
-      </w:r>
-      <w:proofErr w:type="spellStart"/>
-      <w:r>
-        <w:rPr>
-          <w:rFonts w:ascii="Calibri" w:hAnsi="Calibri" w:cs="Calibri"/>
-          <w:b/>
-          <w:bCs/>
-        </w:rPr>
-        <w:t>frameIntervalMs</w:t>
-      </w:r>
-      <w:proofErr w:type="spellEnd"/>
-      <w:r>
-        <w:rPr>
-          <w:rFonts w:ascii="Calibri" w:hAnsi="Calibri" w:cs="Calibri"/>
-          <w:b/>
-          <w:bCs/>
-        </w:rPr>
-        <w:t>) {</w:t>
+        <w:t>static uint32_t lastFrameMs = 0;</w:t>
+      </w:r>
+    </w:p>
+    <w:p>
+      <w:pPr>
+        <w:rPr>
+          <w:rFonts w:ascii="Calibri" w:hAnsi="Calibri" w:cs="Calibri"/>
+          <w:b/>
+          <w:bCs/>
+        </w:rPr>
+      </w:pPr>
+      <w:r>
+        <w:rPr>
+          <w:rFonts w:ascii="Calibri" w:hAnsi="Calibri" w:cs="Calibri"/>
+          <w:b/>
+          <w:bCs/>
+        </w:rPr>
+        <w:t>const uint32_t frameIntervalMs = 1000;</w:t>
+      </w:r>
+    </w:p>
+    <w:p>
+      <w:pPr>
+        <w:rPr>
+          <w:rFonts w:ascii="Calibri" w:hAnsi="Calibri" w:cs="Calibri"/>
+          <w:b/>
+          <w:bCs/>
+        </w:rPr>
+      </w:pPr>
+      <w:r>
+        <w:rPr>
+          <w:rFonts w:ascii="Calibri" w:hAnsi="Calibri" w:cs="Calibri"/>
+          <w:b/>
+          <w:bCs/>
+        </w:rPr>
+        <w:t>if (millis() - lastFrameMs &lt; frameIntervalMs) {</w:t>
       </w:r>
     </w:p>
     <w:p>
@@ -3930,7 +3441,112 @@
           <w:b/>
           <w:bCs/>
         </w:rPr>
+        <w:t>}</w:t>
+      </w:r>
+    </w:p>
+    <w:p>
+      <w:pPr>
+        <w:rPr>
+          <w:rFonts w:ascii="Calibri" w:hAnsi="Calibri" w:cs="Calibri"/>
+          <w:b/>
+          <w:bCs/>
+        </w:rPr>
+      </w:pPr>
+      <w:r>
+        <w:rPr>
+          <w:rFonts w:ascii="Calibri" w:hAnsi="Calibri" w:cs="Calibri"/>
+          <w:b/>
+          <w:bCs/>
+        </w:rPr>
+        <w:t>lastFrameMs = millis();</w:t>
+      </w:r>
+    </w:p>
+    <w:p>
+      <w:pPr>
+        <w:rPr>
+          <w:rFonts w:ascii="Calibri" w:hAnsi="Calibri" w:cs="Calibri"/>
+        </w:rPr>
+      </w:pPr>
+    </w:p>
+    <w:p>
+      <w:pPr>
+        <w:rPr>
+          <w:rFonts w:ascii="Calibri" w:hAnsi="Calibri" w:cs="Calibri"/>
+        </w:rPr>
+      </w:pPr>
+      <w:r>
+        <w:rPr>
+          <w:rFonts w:ascii="Calibri" w:hAnsi="Calibri" w:cs="Calibri"/>
+        </w:rPr>
         <w:lastRenderedPageBreak/>
+        <w:t>This checks to see if the sensor is still present and then calls the sensor library to update the variables with the updated sensor data. When both have completed, the results of the new sensor data is assigned to shtTempF and shtHumidity and qmpTemp and ampPressureInHg and qmpAltitudeFt.</w:t>
+      </w:r>
+    </w:p>
+    <w:p>
+      <w:pPr>
+        <w:rPr>
+          <w:rFonts w:ascii="Calibri" w:hAnsi="Calibri" w:cs="Calibri"/>
+          <w:b/>
+          <w:bCs/>
+        </w:rPr>
+      </w:pPr>
+      <w:r>
+        <w:rPr>
+          <w:rFonts w:ascii="Calibri" w:hAnsi="Calibri" w:cs="Calibri"/>
+          <w:b/>
+          <w:bCs/>
+        </w:rPr>
+        <w:t>if (shtPresent &amp;&amp; sht3x.update()) {</w:t>
+      </w:r>
+    </w:p>
+    <w:p>
+      <w:pPr>
+        <w:rPr>
+          <w:rFonts w:ascii="Calibri" w:hAnsi="Calibri" w:cs="Calibri"/>
+          <w:b/>
+          <w:bCs/>
+        </w:rPr>
+      </w:pPr>
+      <w:r>
+        <w:rPr>
+          <w:rFonts w:ascii="Calibri" w:hAnsi="Calibri" w:cs="Calibri"/>
+          <w:b/>
+          <w:bCs/>
+        </w:rPr>
+        <w:t>  shtTempF = (sht3x.cTemp * 1.8f) + 32.0f;</w:t>
+      </w:r>
+    </w:p>
+    <w:p>
+      <w:pPr>
+        <w:rPr>
+          <w:rFonts w:ascii="Calibri" w:hAnsi="Calibri" w:cs="Calibri"/>
+          <w:b/>
+          <w:bCs/>
+        </w:rPr>
+      </w:pPr>
+      <w:r>
+        <w:rPr>
+          <w:rFonts w:ascii="Calibri" w:hAnsi="Calibri" w:cs="Calibri"/>
+          <w:b/>
+          <w:bCs/>
+        </w:rPr>
+        <w:t>  shtHumidity = sht3x.humidity;</w:t>
+      </w:r>
+    </w:p>
+    <w:p>
+      <w:pPr>
+        <w:rPr>
+          <w:rFonts w:ascii="Calibri" w:hAnsi="Calibri" w:cs="Calibri"/>
+          <w:b/>
+          <w:bCs/>
+        </w:rPr>
+      </w:pPr>
+      <w:r>
+        <w:rPr>
+          <w:rFonts w:ascii="Calibri" w:hAnsi="Calibri" w:cs="Calibri"/>
+          <w:b/>
+          <w:bCs/>
+        </w:rPr>
         <w:t>}</w:t>
       </w:r>
     </w:p>
@@ -3942,236 +3558,64 @@
           <w:bCs/>
         </w:rPr>
       </w:pPr>
-      <w:proofErr w:type="spellStart"/>
-      <w:r>
-        <w:rPr>
-          <w:rFonts w:ascii="Calibri" w:hAnsi="Calibri" w:cs="Calibri"/>
-          <w:b/>
-          <w:bCs/>
-        </w:rPr>
-        <w:t>lastFrameMs</w:t>
-      </w:r>
-      <w:proofErr w:type="spellEnd"/>
-      <w:r>
-        <w:rPr>
-          <w:rFonts w:ascii="Calibri" w:hAnsi="Calibri" w:cs="Calibri"/>
-          <w:b/>
-          <w:bCs/>
-        </w:rPr>
-        <w:t xml:space="preserve"> = </w:t>
-      </w:r>
-      <w:proofErr w:type="spellStart"/>
-      <w:r>
-        <w:rPr>
-          <w:rFonts w:ascii="Calibri" w:hAnsi="Calibri" w:cs="Calibri"/>
-          <w:b/>
-          <w:bCs/>
-        </w:rPr>
-        <w:t>millis</w:t>
-      </w:r>
-      <w:proofErr w:type="spellEnd"/>
-      <w:r>
-        <w:rPr>
-          <w:rFonts w:ascii="Calibri" w:hAnsi="Calibri" w:cs="Calibri"/>
-          <w:b/>
-          <w:bCs/>
-        </w:rPr>
-        <w:t>();</w:t>
-      </w:r>
-    </w:p>
-    <w:p>
-      <w:pPr>
-        <w:rPr>
-          <w:rFonts w:ascii="Calibri" w:hAnsi="Calibri" w:cs="Calibri"/>
-        </w:rPr>
-      </w:pPr>
-    </w:p>
-    <w:p>
-      <w:pPr>
-        <w:rPr>
-          <w:rFonts w:ascii="Calibri" w:hAnsi="Calibri" w:cs="Calibri"/>
-        </w:rPr>
-      </w:pPr>
-      <w:r>
-        <w:rPr>
-          <w:rFonts w:ascii="Calibri" w:hAnsi="Calibri" w:cs="Calibri"/>
-        </w:rPr>
-        <w:t xml:space="preserve">This checks to see if the sensor is still present and then calls the sensor library to update the variables with the updated sensor data. When both have completed, the results of the new sensor data is assigned to </w:t>
-      </w:r>
-      <w:proofErr w:type="spellStart"/>
-      <w:r>
-        <w:rPr>
-          <w:rFonts w:ascii="Calibri" w:hAnsi="Calibri" w:cs="Calibri"/>
-        </w:rPr>
-        <w:t>shtTempF</w:t>
-      </w:r>
-      <w:proofErr w:type="spellEnd"/>
-      <w:r>
-        <w:rPr>
-          <w:rFonts w:ascii="Calibri" w:hAnsi="Calibri" w:cs="Calibri"/>
-        </w:rPr>
-        <w:t xml:space="preserve"> and </w:t>
-      </w:r>
-      <w:proofErr w:type="spellStart"/>
-      <w:r>
-        <w:rPr>
-          <w:rFonts w:ascii="Calibri" w:hAnsi="Calibri" w:cs="Calibri"/>
-        </w:rPr>
-        <w:t>shtHumidity</w:t>
-      </w:r>
-      <w:proofErr w:type="spellEnd"/>
-      <w:r>
-        <w:rPr>
-          <w:rFonts w:ascii="Calibri" w:hAnsi="Calibri" w:cs="Calibri"/>
-        </w:rPr>
-        <w:t xml:space="preserve"> and </w:t>
-      </w:r>
-      <w:proofErr w:type="spellStart"/>
-      <w:r>
-        <w:rPr>
-          <w:rFonts w:ascii="Calibri" w:hAnsi="Calibri" w:cs="Calibri"/>
-        </w:rPr>
-        <w:t>qmpTemp</w:t>
-      </w:r>
-      <w:proofErr w:type="spellEnd"/>
-      <w:r>
-        <w:rPr>
-          <w:rFonts w:ascii="Calibri" w:hAnsi="Calibri" w:cs="Calibri"/>
-        </w:rPr>
-        <w:t xml:space="preserve"> and </w:t>
-      </w:r>
-      <w:proofErr w:type="spellStart"/>
-      <w:r>
-        <w:rPr>
-          <w:rFonts w:ascii="Calibri" w:hAnsi="Calibri" w:cs="Calibri"/>
-        </w:rPr>
-        <w:t>ampPressureInHg</w:t>
-      </w:r>
-      <w:proofErr w:type="spellEnd"/>
-      <w:r>
-        <w:rPr>
-          <w:rFonts w:ascii="Calibri" w:hAnsi="Calibri" w:cs="Calibri"/>
-        </w:rPr>
-        <w:t xml:space="preserve"> and </w:t>
-      </w:r>
-      <w:proofErr w:type="spellStart"/>
-      <w:r>
-        <w:rPr>
-          <w:rFonts w:ascii="Calibri" w:hAnsi="Calibri" w:cs="Calibri"/>
-        </w:rPr>
-        <w:t>qmpAltitudeFt</w:t>
-      </w:r>
-      <w:proofErr w:type="spellEnd"/>
-      <w:r>
-        <w:rPr>
-          <w:rFonts w:ascii="Calibri" w:hAnsi="Calibri" w:cs="Calibri"/>
-        </w:rPr>
-        <w:t>.</w:t>
-      </w:r>
-    </w:p>
-    <w:p>
-      <w:pPr>
-        <w:rPr>
-          <w:rFonts w:ascii="Calibri" w:hAnsi="Calibri" w:cs="Calibri"/>
-          <w:b/>
-          <w:bCs/>
-        </w:rPr>
-      </w:pPr>
-      <w:r>
-        <w:rPr>
-          <w:rFonts w:ascii="Calibri" w:hAnsi="Calibri" w:cs="Calibri"/>
-          <w:b/>
-          <w:bCs/>
-        </w:rPr>
-        <w:t>if (</w:t>
-      </w:r>
-      <w:proofErr w:type="spellStart"/>
-      <w:r>
-        <w:rPr>
-          <w:rFonts w:ascii="Calibri" w:hAnsi="Calibri" w:cs="Calibri"/>
-          <w:b/>
-          <w:bCs/>
-        </w:rPr>
-        <w:t>shtPresent</w:t>
-      </w:r>
-      <w:proofErr w:type="spellEnd"/>
-      <w:r>
-        <w:rPr>
-          <w:rFonts w:ascii="Calibri" w:hAnsi="Calibri" w:cs="Calibri"/>
-          <w:b/>
-          <w:bCs/>
-        </w:rPr>
-        <w:t xml:space="preserve"> &amp;&amp; sht3x.update()) {</w:t>
-      </w:r>
-    </w:p>
-    <w:p>
-      <w:pPr>
-        <w:rPr>
-          <w:rFonts w:ascii="Calibri" w:hAnsi="Calibri" w:cs="Calibri"/>
-          <w:b/>
-          <w:bCs/>
-        </w:rPr>
-      </w:pPr>
-      <w:r>
-        <w:rPr>
-          <w:rFonts w:ascii="Calibri" w:hAnsi="Calibri" w:cs="Calibri"/>
-          <w:b/>
-          <w:bCs/>
-        </w:rPr>
-        <w:t xml:space="preserve">  </w:t>
-      </w:r>
-      <w:proofErr w:type="spellStart"/>
-      <w:r>
-        <w:rPr>
-          <w:rFonts w:ascii="Calibri" w:hAnsi="Calibri" w:cs="Calibri"/>
-          <w:b/>
-          <w:bCs/>
-        </w:rPr>
-        <w:t>shtTempF</w:t>
-      </w:r>
-      <w:proofErr w:type="spellEnd"/>
-      <w:r>
-        <w:rPr>
-          <w:rFonts w:ascii="Calibri" w:hAnsi="Calibri" w:cs="Calibri"/>
-          <w:b/>
-          <w:bCs/>
-        </w:rPr>
-        <w:t xml:space="preserve"> = (sht3x.cTemp * 1.8f) + 32.0f;</w:t>
-      </w:r>
-    </w:p>
-    <w:p>
-      <w:pPr>
-        <w:rPr>
-          <w:rFonts w:ascii="Calibri" w:hAnsi="Calibri" w:cs="Calibri"/>
-          <w:b/>
-          <w:bCs/>
-        </w:rPr>
-      </w:pPr>
-      <w:r>
-        <w:rPr>
-          <w:rFonts w:ascii="Calibri" w:hAnsi="Calibri" w:cs="Calibri"/>
-          <w:b/>
-          <w:bCs/>
-        </w:rPr>
-        <w:t xml:space="preserve">  </w:t>
-      </w:r>
-      <w:proofErr w:type="spellStart"/>
-      <w:r>
-        <w:rPr>
-          <w:rFonts w:ascii="Calibri" w:hAnsi="Calibri" w:cs="Calibri"/>
-          <w:b/>
-          <w:bCs/>
-        </w:rPr>
-        <w:t>shtHumidity</w:t>
-      </w:r>
-      <w:proofErr w:type="spellEnd"/>
-      <w:r>
-        <w:rPr>
-          <w:rFonts w:ascii="Calibri" w:hAnsi="Calibri" w:cs="Calibri"/>
-          <w:b/>
-          <w:bCs/>
-        </w:rPr>
-        <w:t xml:space="preserve"> = sht3x.humidity;</w:t>
+      <w:r>
+        <w:rPr>
+          <w:rFonts w:ascii="Calibri" w:hAnsi="Calibri" w:cs="Calibri"/>
+          <w:b/>
+          <w:bCs/>
+        </w:rPr>
+        <w:t>if (qmpPresent &amp;&amp; qmp.update()) {</w:t>
+      </w:r>
+    </w:p>
+    <w:p>
+      <w:pPr>
+        <w:rPr>
+          <w:rFonts w:ascii="Calibri" w:hAnsi="Calibri" w:cs="Calibri"/>
+          <w:b/>
+          <w:bCs/>
+        </w:rPr>
+      </w:pPr>
+      <w:r>
+        <w:rPr>
+          <w:rFonts w:ascii="Calibri" w:hAnsi="Calibri" w:cs="Calibri"/>
+          <w:b/>
+          <w:bCs/>
+        </w:rPr>
+        <w:t>  qmpTempF = (qmp.cTemp * 1.8f) + 32.0f;</w:t>
+      </w:r>
+    </w:p>
+    <w:p>
+      <w:pPr>
+        <w:rPr>
+          <w:rFonts w:ascii="Calibri" w:hAnsi="Calibri" w:cs="Calibri"/>
+          <w:b/>
+          <w:bCs/>
+        </w:rPr>
+      </w:pPr>
+      <w:r>
+        <w:rPr>
+          <w:rFonts w:ascii="Calibri" w:hAnsi="Calibri" w:cs="Calibri"/>
+          <w:b/>
+          <w:bCs/>
+        </w:rPr>
+        <w:t>  qmpPressureInHg = qmp.pressure * 0.0002953f;</w:t>
+      </w:r>
+    </w:p>
+    <w:p>
+      <w:pPr>
+        <w:rPr>
+          <w:rFonts w:ascii="Calibri" w:hAnsi="Calibri" w:cs="Calibri"/>
+          <w:b/>
+          <w:bCs/>
+        </w:rPr>
+      </w:pPr>
+      <w:r>
+        <w:rPr>
+          <w:rFonts w:ascii="Calibri" w:hAnsi="Calibri" w:cs="Calibri"/>
+          <w:b/>
+          <w:bCs/>
+        </w:rPr>
+        <w:t>  qmpAltitudeFt = qmp.altitude * 3.28084f;</w:t>
       </w:r>
     </w:p>
     <w:p>
@@ -4195,261 +3639,22 @@
       <w:pPr>
         <w:rPr>
           <w:rFonts w:ascii="Calibri" w:hAnsi="Calibri" w:cs="Calibri"/>
-          <w:b/>
-          <w:bCs/>
-        </w:rPr>
-      </w:pPr>
-      <w:r>
-        <w:rPr>
-          <w:rFonts w:ascii="Calibri" w:hAnsi="Calibri" w:cs="Calibri"/>
-          <w:b/>
-          <w:bCs/>
-        </w:rPr>
-        <w:t>if (</w:t>
-      </w:r>
-      <w:proofErr w:type="spellStart"/>
-      <w:r>
-        <w:rPr>
-          <w:rFonts w:ascii="Calibri" w:hAnsi="Calibri" w:cs="Calibri"/>
-          <w:b/>
-          <w:bCs/>
-        </w:rPr>
-        <w:t>qmpPresent</w:t>
-      </w:r>
-      <w:proofErr w:type="spellEnd"/>
-      <w:r>
-        <w:rPr>
-          <w:rFonts w:ascii="Calibri" w:hAnsi="Calibri" w:cs="Calibri"/>
-          <w:b/>
-          <w:bCs/>
-        </w:rPr>
-        <w:t xml:space="preserve"> &amp;&amp; </w:t>
-      </w:r>
-      <w:proofErr w:type="spellStart"/>
-      <w:r>
-        <w:rPr>
-          <w:rFonts w:ascii="Calibri" w:hAnsi="Calibri" w:cs="Calibri"/>
-          <w:b/>
-          <w:bCs/>
-        </w:rPr>
-        <w:t>qmp.update</w:t>
-      </w:r>
-      <w:proofErr w:type="spellEnd"/>
-      <w:r>
-        <w:rPr>
-          <w:rFonts w:ascii="Calibri" w:hAnsi="Calibri" w:cs="Calibri"/>
-          <w:b/>
-          <w:bCs/>
-        </w:rPr>
-        <w:t>()) {</w:t>
-      </w:r>
-    </w:p>
-    <w:p>
-      <w:pPr>
-        <w:rPr>
-          <w:rFonts w:ascii="Calibri" w:hAnsi="Calibri" w:cs="Calibri"/>
-          <w:b/>
-          <w:bCs/>
-        </w:rPr>
-      </w:pPr>
-      <w:r>
-        <w:rPr>
-          <w:rFonts w:ascii="Calibri" w:hAnsi="Calibri" w:cs="Calibri"/>
-          <w:b/>
-          <w:bCs/>
-        </w:rPr>
-        <w:t xml:space="preserve">  </w:t>
-      </w:r>
-      <w:proofErr w:type="spellStart"/>
-      <w:r>
-        <w:rPr>
-          <w:rFonts w:ascii="Calibri" w:hAnsi="Calibri" w:cs="Calibri"/>
-          <w:b/>
-          <w:bCs/>
-        </w:rPr>
-        <w:t>qmpTempF</w:t>
-      </w:r>
-      <w:proofErr w:type="spellEnd"/>
-      <w:r>
-        <w:rPr>
-          <w:rFonts w:ascii="Calibri" w:hAnsi="Calibri" w:cs="Calibri"/>
-          <w:b/>
-          <w:bCs/>
-        </w:rPr>
-        <w:t xml:space="preserve"> = (</w:t>
-      </w:r>
-      <w:proofErr w:type="spellStart"/>
-      <w:r>
-        <w:rPr>
-          <w:rFonts w:ascii="Calibri" w:hAnsi="Calibri" w:cs="Calibri"/>
-          <w:b/>
-          <w:bCs/>
-        </w:rPr>
-        <w:t>qmp.cTemp</w:t>
-      </w:r>
-      <w:proofErr w:type="spellEnd"/>
-      <w:r>
-        <w:rPr>
-          <w:rFonts w:ascii="Calibri" w:hAnsi="Calibri" w:cs="Calibri"/>
-          <w:b/>
-          <w:bCs/>
-        </w:rPr>
-        <w:t xml:space="preserve"> * 1.8f) + 32.0f;</w:t>
-      </w:r>
-    </w:p>
-    <w:p>
-      <w:pPr>
-        <w:rPr>
-          <w:rFonts w:ascii="Calibri" w:hAnsi="Calibri" w:cs="Calibri"/>
-          <w:b/>
-          <w:bCs/>
-        </w:rPr>
-      </w:pPr>
-      <w:r>
-        <w:rPr>
-          <w:rFonts w:ascii="Calibri" w:hAnsi="Calibri" w:cs="Calibri"/>
-          <w:b/>
-          <w:bCs/>
-        </w:rPr>
-        <w:t xml:space="preserve">  </w:t>
-      </w:r>
-      <w:proofErr w:type="spellStart"/>
-      <w:r>
-        <w:rPr>
-          <w:rFonts w:ascii="Calibri" w:hAnsi="Calibri" w:cs="Calibri"/>
-          <w:b/>
-          <w:bCs/>
-        </w:rPr>
-        <w:t>qmpPressureInHg</w:t>
-      </w:r>
-      <w:proofErr w:type="spellEnd"/>
-      <w:r>
-        <w:rPr>
-          <w:rFonts w:ascii="Calibri" w:hAnsi="Calibri" w:cs="Calibri"/>
-          <w:b/>
-          <w:bCs/>
-        </w:rPr>
-        <w:t xml:space="preserve"> = </w:t>
-      </w:r>
-      <w:proofErr w:type="spellStart"/>
-      <w:r>
-        <w:rPr>
-          <w:rFonts w:ascii="Calibri" w:hAnsi="Calibri" w:cs="Calibri"/>
-          <w:b/>
-          <w:bCs/>
-        </w:rPr>
-        <w:t>qmp.pressure</w:t>
-      </w:r>
-      <w:proofErr w:type="spellEnd"/>
-      <w:r>
-        <w:rPr>
-          <w:rFonts w:ascii="Calibri" w:hAnsi="Calibri" w:cs="Calibri"/>
-          <w:b/>
-          <w:bCs/>
-        </w:rPr>
-        <w:t xml:space="preserve"> * 0.0002953f;</w:t>
-      </w:r>
-    </w:p>
-    <w:p>
-      <w:pPr>
-        <w:rPr>
-          <w:rFonts w:ascii="Calibri" w:hAnsi="Calibri" w:cs="Calibri"/>
-          <w:b/>
-          <w:bCs/>
-        </w:rPr>
-      </w:pPr>
-      <w:r>
-        <w:rPr>
-          <w:rFonts w:ascii="Calibri" w:hAnsi="Calibri" w:cs="Calibri"/>
-          <w:b/>
-          <w:bCs/>
-        </w:rPr>
-        <w:t xml:space="preserve">  </w:t>
-      </w:r>
-      <w:proofErr w:type="spellStart"/>
-      <w:r>
-        <w:rPr>
-          <w:rFonts w:ascii="Calibri" w:hAnsi="Calibri" w:cs="Calibri"/>
-          <w:b/>
-          <w:bCs/>
-        </w:rPr>
-        <w:t>qmpAltitudeFt</w:t>
-      </w:r>
-      <w:proofErr w:type="spellEnd"/>
-      <w:r>
-        <w:rPr>
-          <w:rFonts w:ascii="Calibri" w:hAnsi="Calibri" w:cs="Calibri"/>
-          <w:b/>
-          <w:bCs/>
-        </w:rPr>
-        <w:t xml:space="preserve"> = </w:t>
-      </w:r>
-      <w:proofErr w:type="spellStart"/>
-      <w:r>
-        <w:rPr>
-          <w:rFonts w:ascii="Calibri" w:hAnsi="Calibri" w:cs="Calibri"/>
-          <w:b/>
-          <w:bCs/>
-        </w:rPr>
-        <w:t>qmp.altitude</w:t>
-      </w:r>
-      <w:proofErr w:type="spellEnd"/>
-      <w:r>
-        <w:rPr>
-          <w:rFonts w:ascii="Calibri" w:hAnsi="Calibri" w:cs="Calibri"/>
-          <w:b/>
-          <w:bCs/>
-        </w:rPr>
-        <w:t xml:space="preserve"> * 3.28084f;</w:t>
-      </w:r>
-    </w:p>
-    <w:p>
-      <w:pPr>
-        <w:rPr>
-          <w:rFonts w:ascii="Calibri" w:hAnsi="Calibri" w:cs="Calibri"/>
-          <w:b/>
-          <w:bCs/>
-        </w:rPr>
-      </w:pPr>
-      <w:r>
-        <w:rPr>
-          <w:rFonts w:ascii="Calibri" w:hAnsi="Calibri" w:cs="Calibri"/>
-          <w:b/>
-          <w:bCs/>
-        </w:rPr>
-        <w:t>}</w:t>
-      </w:r>
-    </w:p>
-    <w:p>
-      <w:pPr>
-        <w:rPr>
-          <w:rFonts w:ascii="Calibri" w:hAnsi="Calibri" w:cs="Calibri"/>
-        </w:rPr>
-      </w:pPr>
-    </w:p>
-    <w:p>
-      <w:pPr>
-        <w:rPr>
-          <w:rFonts w:ascii="Calibri" w:hAnsi="Calibri" w:cs="Calibri"/>
-        </w:rPr>
-      </w:pPr>
-      <w:proofErr w:type="spellStart"/>
-      <w:r>
-        <w:rPr>
-          <w:rFonts w:ascii="Calibri" w:hAnsi="Calibri" w:cs="Calibri"/>
-          <w:b/>
-          <w:bCs/>
-        </w:rPr>
-        <w:t>drawDashboard</w:t>
-      </w:r>
-      <w:proofErr w:type="spellEnd"/>
-      <w:r>
-        <w:rPr>
-          <w:rFonts w:ascii="Calibri" w:hAnsi="Calibri" w:cs="Calibri"/>
-          <w:b/>
-          <w:bCs/>
-        </w:rPr>
-        <w:t>();</w:t>
+        </w:rPr>
+      </w:pPr>
+    </w:p>
+    <w:p>
+      <w:pPr>
+        <w:rPr>
+          <w:rFonts w:ascii="Calibri" w:hAnsi="Calibri" w:cs="Calibri"/>
+        </w:rPr>
+      </w:pPr>
+      <w:r>
+        <w:rPr>
+          <w:rFonts w:ascii="Calibri" w:hAnsi="Calibri" w:cs="Calibri"/>
+          <w:b/>
+          <w:bCs/>
+        </w:rPr>
+        <w:t>drawDashboard();</w:t>
       </w:r>
       <w:r>
         <w:rPr>
@@ -5769,7 +4974,6 @@
   <w:style w:type="character" w:default="1" w:styleId="DefaultParagraphFont">
     <w:name w:val="Default Paragraph Font"/>
     <w:uiPriority w:val="1"/>
-    <w:semiHidden/>
     <w:unhideWhenUsed/>
   </w:style>
   <w:style w:type="table" w:default="1" w:styleId="TableNormal">

</xml_diff>

<commit_message>
Update Docs and Remove Local Board
</commit_message>
<xml_diff>
--- a/docs/CrazyUncleBurton.com M5Stack Tab5 Tutorial.docx
+++ b/docs/CrazyUncleBurton.com M5Stack Tab5 Tutorial.docx
@@ -5,20 +5,38 @@
     <w:p>
       <w:pPr>
         <w:pStyle w:val="Title"/>
-      </w:pPr>
-      <w:r>
+        <w:rPr>
+          <w:rFonts w:ascii="Calibri" w:hAnsi="Calibri" w:cs="Calibri"/>
+        </w:rPr>
+      </w:pPr>
+      <w:r>
+        <w:rPr>
+          <w:rFonts w:ascii="Calibri" w:hAnsi="Calibri" w:cs="Calibri"/>
+        </w:rPr>
         <w:t>LCD</w:t>
       </w:r>
       <w:r>
+        <w:rPr>
+          <w:rFonts w:ascii="Calibri" w:hAnsi="Calibri" w:cs="Calibri"/>
+        </w:rPr>
         <w:t xml:space="preserve"> </w:t>
       </w:r>
       <w:r>
+        <w:rPr>
+          <w:rFonts w:ascii="Calibri" w:hAnsi="Calibri" w:cs="Calibri"/>
+        </w:rPr>
         <w:t>Tutorial</w:t>
       </w:r>
       <w:r>
+        <w:rPr>
+          <w:rFonts w:ascii="Calibri" w:hAnsi="Calibri" w:cs="Calibri"/>
+        </w:rPr>
         <w:t xml:space="preserve"> for M5Stack </w:t>
       </w:r>
       <w:r>
+        <w:rPr>
+          <w:rFonts w:ascii="Calibri" w:hAnsi="Calibri" w:cs="Calibri"/>
+        </w:rPr>
         <w:t>Tab5</w:t>
       </w:r>
     </w:p>
@@ -84,8 +102,14 @@
     <w:p>
       <w:pPr>
         <w:pStyle w:val="Heading2"/>
-      </w:pPr>
-      <w:r>
+        <w:rPr>
+          <w:rFonts w:ascii="Calibri" w:hAnsi="Calibri" w:cs="Calibri"/>
+        </w:rPr>
+      </w:pPr>
+      <w:r>
+        <w:rPr>
+          <w:rFonts w:ascii="Calibri" w:hAnsi="Calibri" w:cs="Calibri"/>
+        </w:rPr>
         <w:t>Prerequisites</w:t>
       </w:r>
     </w:p>
@@ -124,19 +148,34 @@
     <w:p>
       <w:pPr>
         <w:pStyle w:val="Heading2"/>
-      </w:pPr>
-      <w:r>
+        <w:rPr>
+          <w:rFonts w:ascii="Calibri" w:hAnsi="Calibri" w:cs="Calibri"/>
+        </w:rPr>
+      </w:pPr>
+      <w:r>
+        <w:rPr>
+          <w:rFonts w:ascii="Calibri" w:hAnsi="Calibri" w:cs="Calibri"/>
+        </w:rPr>
         <w:t>Hardware</w:t>
       </w:r>
     </w:p>
     <w:p>
       <w:pPr>
         <w:pStyle w:val="Heading3"/>
-      </w:pPr>
-      <w:r>
+        <w:rPr>
+          <w:rFonts w:ascii="Calibri" w:hAnsi="Calibri" w:cs="Calibri"/>
+        </w:rPr>
+      </w:pPr>
+      <w:r>
+        <w:rPr>
+          <w:rFonts w:ascii="Calibri" w:hAnsi="Calibri" w:cs="Calibri"/>
+        </w:rPr>
         <w:t>Microcontroller</w:t>
       </w:r>
       <w:r>
+        <w:rPr>
+          <w:rFonts w:ascii="Calibri" w:hAnsi="Calibri" w:cs="Calibri"/>
+        </w:rPr>
         <w:t xml:space="preserve"> Dev Board</w:t>
       </w:r>
     </w:p>
@@ -169,8 +208,14 @@
     <w:p>
       <w:pPr>
         <w:pStyle w:val="Heading3"/>
-      </w:pPr>
-      <w:r>
+        <w:rPr>
+          <w:rFonts w:ascii="Calibri" w:hAnsi="Calibri" w:cs="Calibri"/>
+        </w:rPr>
+      </w:pPr>
+      <w:r>
+        <w:rPr>
+          <w:rFonts w:ascii="Calibri" w:hAnsi="Calibri" w:cs="Calibri"/>
+        </w:rPr>
         <w:t xml:space="preserve">Sensor </w:t>
       </w:r>
     </w:p>
@@ -222,13 +267,22 @@
     <w:p>
       <w:pPr>
         <w:pStyle w:val="Heading3"/>
+        <w:rPr>
+          <w:rFonts w:ascii="Calibri" w:hAnsi="Calibri" w:cs="Calibri"/>
+        </w:rPr>
       </w:pPr>
     </w:p>
     <w:p>
       <w:pPr>
         <w:pStyle w:val="Heading3"/>
-      </w:pPr>
-      <w:r>
+        <w:rPr>
+          <w:rFonts w:ascii="Calibri" w:hAnsi="Calibri" w:cs="Calibri"/>
+        </w:rPr>
+      </w:pPr>
+      <w:r>
+        <w:rPr>
+          <w:rFonts w:ascii="Calibri" w:hAnsi="Calibri" w:cs="Calibri"/>
+        </w:rPr>
         <w:t>Sensor Cable</w:t>
       </w:r>
     </w:p>
@@ -254,108 +308,112 @@
     </w:p>
     <w:p>
       <w:pPr>
-        <w:rPr>
-          <w:rFonts w:ascii="Calibri" w:eastAsiaTheme="majorEastAsia" w:hAnsi="Calibri" w:cs="Calibri"/>
-          <w:color w:val="0F4761" w:themeColor="accent1" w:themeShade="BF"/>
-        </w:rPr>
-      </w:pPr>
-      <w:r>
-        <w:rPr>
-          <w:rFonts w:ascii="Calibri" w:hAnsi="Calibri" w:cs="Calibri"/>
-        </w:rPr>
-        <w:br w:type="page"/>
-      </w:r>
-    </w:p>
-    <w:p>
-      <w:pPr>
         <w:pStyle w:val="Heading2"/>
-      </w:pPr>
-      <w:r>
+        <w:rPr>
+          <w:rFonts w:ascii="Calibri" w:hAnsi="Calibri" w:cs="Calibri"/>
+        </w:rPr>
+      </w:pPr>
+      <w:r>
+        <w:rPr>
+          <w:rFonts w:ascii="Calibri" w:hAnsi="Calibri" w:cs="Calibri"/>
+        </w:rPr>
+        <w:t>Connections</w:t>
+      </w:r>
+    </w:p>
+    <w:p>
+      <w:pPr>
+        <w:rPr>
+          <w:rFonts w:ascii="Calibri" w:hAnsi="Calibri" w:cs="Calibri"/>
+        </w:rPr>
+      </w:pPr>
+      <w:r>
+        <w:rPr>
+          <w:rFonts w:ascii="Calibri" w:hAnsi="Calibri" w:cs="Calibri"/>
+        </w:rPr>
+        <w:t>Connect cable to red port on sensor.  Connect cable to red port on M5Stack Tab5.</w:t>
+      </w:r>
+    </w:p>
+    <w:p>
+      <w:pPr>
+        <w:rPr>
+          <w:rFonts w:ascii="Calibri" w:hAnsi="Calibri" w:cs="Calibri"/>
+        </w:rPr>
+      </w:pPr>
+      <w:r>
+        <w:rPr>
+          <w:rFonts w:ascii="Calibri" w:hAnsi="Calibri" w:cs="Calibri"/>
+        </w:rPr>
+        <w:t>USB C Cable – USB C on the Tab5 end.  Whatever will plug into your computer on the other end.</w:t>
+      </w:r>
+    </w:p>
+    <w:p>
+      <w:pPr>
+        <w:rPr>
+          <w:rFonts w:ascii="Calibri" w:hAnsi="Calibri" w:cs="Calibri"/>
+        </w:rPr>
+      </w:pPr>
+      <w:r>
+        <w:rPr>
+          <w:rFonts w:ascii="Calibri" w:hAnsi="Calibri" w:cs="Calibri"/>
+        </w:rPr>
+        <w:t xml:space="preserve">Computer – </w:t>
+      </w:r>
+      <w:r>
+        <w:rPr>
+          <w:rFonts w:ascii="Calibri" w:hAnsi="Calibri" w:cs="Calibri"/>
+        </w:rPr>
+        <w:t xml:space="preserve">VS Code </w:t>
+      </w:r>
+      <w:r>
+        <w:rPr>
+          <w:rFonts w:ascii="Calibri" w:hAnsi="Calibri" w:cs="Calibri"/>
+        </w:rPr>
+        <w:t xml:space="preserve">and its extensions </w:t>
+      </w:r>
+      <w:r>
+        <w:rPr>
+          <w:rFonts w:ascii="Calibri" w:hAnsi="Calibri" w:cs="Calibri"/>
+        </w:rPr>
+        <w:t>support Windows, Mac and Linux.  T</w:t>
+      </w:r>
+      <w:r>
+        <w:rPr>
+          <w:rFonts w:ascii="Calibri" w:hAnsi="Calibri" w:cs="Calibri"/>
+        </w:rPr>
+        <w:t>his tutorial assumes a Windows 10/11 machine.</w:t>
+      </w:r>
+    </w:p>
+    <w:p>
+      <w:pPr>
+        <w:rPr>
+          <w:rFonts w:ascii="Calibri" w:hAnsi="Calibri" w:cs="Calibri"/>
+        </w:rPr>
+      </w:pPr>
+    </w:p>
+    <w:p>
+      <w:pPr>
+        <w:pStyle w:val="Heading2"/>
+        <w:rPr>
+          <w:rFonts w:ascii="Calibri" w:hAnsi="Calibri" w:cs="Calibri"/>
+        </w:rPr>
+      </w:pPr>
+      <w:r>
+        <w:rPr>
+          <w:rFonts w:ascii="Calibri" w:hAnsi="Calibri" w:cs="Calibri"/>
+        </w:rPr>
         <w:lastRenderedPageBreak/>
-        <w:t>Connections</w:t>
-      </w:r>
-    </w:p>
-    <w:p>
-      <w:pPr>
-        <w:rPr>
-          <w:rFonts w:ascii="Calibri" w:hAnsi="Calibri" w:cs="Calibri"/>
-        </w:rPr>
-      </w:pPr>
-      <w:r>
-        <w:rPr>
-          <w:rFonts w:ascii="Calibri" w:hAnsi="Calibri" w:cs="Calibri"/>
-        </w:rPr>
-        <w:t>Connect cable to red port on sensor.  Connect cable to red port on M5Stack Tab5.</w:t>
-      </w:r>
-    </w:p>
-    <w:p>
-      <w:pPr>
-        <w:rPr>
-          <w:rFonts w:ascii="Calibri" w:hAnsi="Calibri" w:cs="Calibri"/>
-        </w:rPr>
-      </w:pPr>
-      <w:r>
-        <w:rPr>
-          <w:rFonts w:ascii="Calibri" w:hAnsi="Calibri" w:cs="Calibri"/>
-        </w:rPr>
-        <w:t>USB C Cable – USB C on the Tab5 end.  Whatever will plug into your computer on the other end.</w:t>
-      </w:r>
-    </w:p>
-    <w:p>
-      <w:pPr>
-        <w:rPr>
-          <w:rFonts w:ascii="Calibri" w:hAnsi="Calibri" w:cs="Calibri"/>
-        </w:rPr>
-      </w:pPr>
-      <w:r>
-        <w:rPr>
-          <w:rFonts w:ascii="Calibri" w:hAnsi="Calibri" w:cs="Calibri"/>
-        </w:rPr>
-        <w:t xml:space="preserve">Computer – </w:t>
-      </w:r>
-      <w:r>
-        <w:rPr>
-          <w:rFonts w:ascii="Calibri" w:hAnsi="Calibri" w:cs="Calibri"/>
-        </w:rPr>
-        <w:t xml:space="preserve">VS Code </w:t>
-      </w:r>
-      <w:r>
-        <w:rPr>
-          <w:rFonts w:ascii="Calibri" w:hAnsi="Calibri" w:cs="Calibri"/>
-        </w:rPr>
-        <w:t xml:space="preserve">and its extensions </w:t>
-      </w:r>
-      <w:r>
-        <w:rPr>
-          <w:rFonts w:ascii="Calibri" w:hAnsi="Calibri" w:cs="Calibri"/>
-        </w:rPr>
-        <w:t>support Windows, Mac and Linux.  T</w:t>
-      </w:r>
-      <w:r>
-        <w:rPr>
-          <w:rFonts w:ascii="Calibri" w:hAnsi="Calibri" w:cs="Calibri"/>
-        </w:rPr>
-        <w:t>his tutorial assumes a Windows 10/11 machine.</w:t>
-      </w:r>
-    </w:p>
-    <w:p>
-      <w:pPr>
-        <w:rPr>
-          <w:rFonts w:ascii="Calibri" w:hAnsi="Calibri" w:cs="Calibri"/>
-        </w:rPr>
-      </w:pPr>
-    </w:p>
-    <w:p>
-      <w:pPr>
-        <w:pStyle w:val="Heading2"/>
-      </w:pPr>
-      <w:r>
         <w:t>Install VS Code</w:t>
       </w:r>
     </w:p>
     <w:p>
-      <w:r>
-        <w:rPr>
+      <w:pPr>
+        <w:rPr>
+          <w:rFonts w:ascii="Calibri" w:hAnsi="Calibri" w:cs="Calibri"/>
+        </w:rPr>
+      </w:pPr>
+      <w:r>
+        <w:rPr>
+          <w:rFonts w:ascii="Calibri" w:hAnsi="Calibri" w:cs="Calibri"/>
           <w:b/>
           <w:bCs/>
         </w:rPr>
@@ -364,16 +422,23 @@
       <w:proofErr w:type="gramStart"/>
       <w:r>
         <w:rPr>
+          <w:rFonts w:ascii="Calibri" w:hAnsi="Calibri" w:cs="Calibri"/>
           <w:b/>
           <w:bCs/>
         </w:rPr>
         <w:t>:</w:t>
       </w:r>
       <w:r>
+        <w:rPr>
+          <w:rFonts w:ascii="Calibri" w:hAnsi="Calibri" w:cs="Calibri"/>
+        </w:rPr>
         <w:t xml:space="preserve">  This</w:t>
       </w:r>
       <w:proofErr w:type="gramEnd"/>
       <w:r>
+        <w:rPr>
+          <w:rFonts w:ascii="Calibri" w:hAnsi="Calibri" w:cs="Calibri"/>
+        </w:rPr>
         <w:t xml:space="preserve"> section only needs to be done once per computer.</w:t>
       </w:r>
     </w:p>
@@ -594,23 +659,41 @@
     <w:p>
       <w:pPr>
         <w:pStyle w:val="Heading2"/>
-      </w:pPr>
-      <w:r>
+        <w:rPr>
+          <w:rFonts w:ascii="Calibri" w:hAnsi="Calibri" w:cs="Calibri"/>
+        </w:rPr>
+      </w:pPr>
+      <w:r>
+        <w:rPr>
+          <w:rFonts w:ascii="Calibri" w:hAnsi="Calibri" w:cs="Calibri"/>
+        </w:rPr>
         <w:lastRenderedPageBreak/>
         <w:t xml:space="preserve">Configure </w:t>
       </w:r>
       <w:proofErr w:type="spellStart"/>
       <w:r>
+        <w:rPr>
+          <w:rFonts w:ascii="Calibri" w:hAnsi="Calibri" w:cs="Calibri"/>
+        </w:rPr>
         <w:t>Github</w:t>
       </w:r>
       <w:proofErr w:type="spellEnd"/>
       <w:r>
+        <w:rPr>
+          <w:rFonts w:ascii="Calibri" w:hAnsi="Calibri" w:cs="Calibri"/>
+        </w:rPr>
         <w:t xml:space="preserve"> User Info in VS Code</w:t>
       </w:r>
     </w:p>
     <w:p>
-      <w:r>
-        <w:rPr>
+      <w:pPr>
+        <w:rPr>
+          <w:rFonts w:ascii="Calibri" w:hAnsi="Calibri" w:cs="Calibri"/>
+        </w:rPr>
+      </w:pPr>
+      <w:r>
+        <w:rPr>
+          <w:rFonts w:ascii="Calibri" w:hAnsi="Calibri" w:cs="Calibri"/>
           <w:b/>
           <w:bCs/>
         </w:rPr>
@@ -619,16 +702,23 @@
       <w:proofErr w:type="gramStart"/>
       <w:r>
         <w:rPr>
+          <w:rFonts w:ascii="Calibri" w:hAnsi="Calibri" w:cs="Calibri"/>
           <w:b/>
           <w:bCs/>
         </w:rPr>
         <w:t>:</w:t>
       </w:r>
       <w:r>
+        <w:rPr>
+          <w:rFonts w:ascii="Calibri" w:hAnsi="Calibri" w:cs="Calibri"/>
+        </w:rPr>
         <w:t xml:space="preserve">  This</w:t>
       </w:r>
       <w:proofErr w:type="gramEnd"/>
       <w:r>
+        <w:rPr>
+          <w:rFonts w:ascii="Calibri" w:hAnsi="Calibri" w:cs="Calibri"/>
+        </w:rPr>
         <w:t xml:space="preserve"> section only needs to be done once, at the time you install Visual Studio.</w:t>
       </w:r>
     </w:p>
@@ -771,7 +861,7 @@
           <w:noProof/>
         </w:rPr>
         <w:drawing>
-          <wp:inline distT="0" distB="0" distL="0" distR="0" wp14:anchorId="3296953C" wp14:editId="08D6B652">
+          <wp:inline distT="0" distB="0" distL="0" distR="0" wp14:anchorId="3296953C" wp14:editId="498FCAE4">
             <wp:extent cx="5943600" cy="1275080"/>
             <wp:effectExtent l="0" t="0" r="0" b="1270"/>
             <wp:docPr id="1153391975" name="Picture 2"/>
@@ -842,20 +932,38 @@
     <w:p>
       <w:pPr>
         <w:pStyle w:val="Heading2"/>
-      </w:pPr>
-      <w:r>
+        <w:rPr>
+          <w:rFonts w:ascii="Calibri" w:hAnsi="Calibri" w:cs="Calibri"/>
+        </w:rPr>
+      </w:pPr>
+      <w:r>
+        <w:rPr>
+          <w:rFonts w:ascii="Calibri" w:hAnsi="Calibri" w:cs="Calibri"/>
+        </w:rPr>
         <w:t xml:space="preserve">Install the </w:t>
       </w:r>
       <w:r>
+        <w:rPr>
+          <w:rFonts w:ascii="Calibri" w:hAnsi="Calibri" w:cs="Calibri"/>
+        </w:rPr>
         <w:t>Platform IO</w:t>
       </w:r>
       <w:r>
+        <w:rPr>
+          <w:rFonts w:ascii="Calibri" w:hAnsi="Calibri" w:cs="Calibri"/>
+        </w:rPr>
         <w:t xml:space="preserve"> Extension in VS Code</w:t>
       </w:r>
     </w:p>
     <w:p>
-      <w:r>
-        <w:rPr>
+      <w:pPr>
+        <w:rPr>
+          <w:rFonts w:ascii="Calibri" w:hAnsi="Calibri" w:cs="Calibri"/>
+        </w:rPr>
+      </w:pPr>
+      <w:r>
+        <w:rPr>
+          <w:rFonts w:ascii="Calibri" w:hAnsi="Calibri" w:cs="Calibri"/>
           <w:b/>
           <w:bCs/>
         </w:rPr>
@@ -864,16 +972,23 @@
       <w:proofErr w:type="gramStart"/>
       <w:r>
         <w:rPr>
+          <w:rFonts w:ascii="Calibri" w:hAnsi="Calibri" w:cs="Calibri"/>
           <w:b/>
           <w:bCs/>
         </w:rPr>
         <w:t>:</w:t>
       </w:r>
       <w:r>
+        <w:rPr>
+          <w:rFonts w:ascii="Calibri" w:hAnsi="Calibri" w:cs="Calibri"/>
+        </w:rPr>
         <w:t xml:space="preserve">  This</w:t>
       </w:r>
       <w:proofErr w:type="gramEnd"/>
       <w:r>
+        <w:rPr>
+          <w:rFonts w:ascii="Calibri" w:hAnsi="Calibri" w:cs="Calibri"/>
+        </w:rPr>
         <w:t xml:space="preserve"> section only needs to be done once, at the time you install Visual Studio.</w:t>
       </w:r>
     </w:p>
@@ -1098,14 +1213,26 @@
     <w:p>
       <w:pPr>
         <w:pStyle w:val="Heading2"/>
-      </w:pPr>
-      <w:r>
+        <w:rPr>
+          <w:rFonts w:ascii="Calibri" w:hAnsi="Calibri" w:cs="Calibri"/>
+        </w:rPr>
+      </w:pPr>
+      <w:r>
+        <w:rPr>
+          <w:rFonts w:ascii="Calibri" w:hAnsi="Calibri" w:cs="Calibri"/>
+        </w:rPr>
         <w:t>Install the MS C/C++ Compiler Extension in VS Code</w:t>
       </w:r>
     </w:p>
     <w:p>
-      <w:r>
-        <w:rPr>
+      <w:pPr>
+        <w:rPr>
+          <w:rFonts w:ascii="Calibri" w:hAnsi="Calibri" w:cs="Calibri"/>
+        </w:rPr>
+      </w:pPr>
+      <w:r>
+        <w:rPr>
+          <w:rFonts w:ascii="Calibri" w:hAnsi="Calibri" w:cs="Calibri"/>
           <w:b/>
           <w:bCs/>
         </w:rPr>
@@ -1114,16 +1241,23 @@
       <w:proofErr w:type="gramStart"/>
       <w:r>
         <w:rPr>
+          <w:rFonts w:ascii="Calibri" w:hAnsi="Calibri" w:cs="Calibri"/>
           <w:b/>
           <w:bCs/>
         </w:rPr>
         <w:t>:</w:t>
       </w:r>
       <w:r>
+        <w:rPr>
+          <w:rFonts w:ascii="Calibri" w:hAnsi="Calibri" w:cs="Calibri"/>
+        </w:rPr>
         <w:t xml:space="preserve">  This</w:t>
       </w:r>
       <w:proofErr w:type="gramEnd"/>
       <w:r>
+        <w:rPr>
+          <w:rFonts w:ascii="Calibri" w:hAnsi="Calibri" w:cs="Calibri"/>
+        </w:rPr>
         <w:t xml:space="preserve"> section only needs to be done once, at the time you install Visual Studio.</w:t>
       </w:r>
     </w:p>
@@ -1298,15 +1432,27 @@
     <w:p>
       <w:pPr>
         <w:pStyle w:val="Heading2"/>
-      </w:pPr>
-      <w:r>
+        <w:rPr>
+          <w:rFonts w:ascii="Calibri" w:hAnsi="Calibri" w:cs="Calibri"/>
+        </w:rPr>
+      </w:pPr>
+      <w:r>
+        <w:rPr>
+          <w:rFonts w:ascii="Calibri" w:hAnsi="Calibri" w:cs="Calibri"/>
+        </w:rPr>
         <w:lastRenderedPageBreak/>
         <w:t xml:space="preserve">Synching </w:t>
       </w:r>
       <w:r>
+        <w:rPr>
+          <w:rFonts w:ascii="Calibri" w:hAnsi="Calibri" w:cs="Calibri"/>
+        </w:rPr>
         <w:t>the</w:t>
       </w:r>
       <w:r>
+        <w:rPr>
+          <w:rFonts w:ascii="Calibri" w:hAnsi="Calibri" w:cs="Calibri"/>
+        </w:rPr>
         <w:t xml:space="preserve"> GitHub Project</w:t>
       </w:r>
     </w:p>
@@ -1357,9 +1503,15 @@
             <w:rStyle w:val="Hyperlink"/>
             <w:rFonts w:ascii="Calibri" w:hAnsi="Calibri" w:cs="Calibri"/>
           </w:rPr>
-          <w:t>https://github.com/CrazyUncleBurton/M5Stack-LCD-Testing</w:t>
+          <w:t>https://github.com/CrazyUncleBurton/M5Stack-Tab5-LCD-Tutorial.git</w:t>
         </w:r>
       </w:hyperlink>
+      <w:r>
+        <w:rPr>
+          <w:rFonts w:ascii="Calibri" w:hAnsi="Calibri" w:cs="Calibri"/>
+        </w:rPr>
+        <w:t xml:space="preserve"> </w:t>
+      </w:r>
     </w:p>
     <w:p>
       <w:pPr>
@@ -1520,7 +1672,31 @@
         <w:rPr>
           <w:rFonts w:ascii="Calibri" w:hAnsi="Calibri" w:cs="Calibri"/>
         </w:rPr>
-        <w:t xml:space="preserve">\Projects”.  Just highlight Projects, don’t browse into that folder.  </w:t>
+        <w:t>\Projects”.  Just highlight</w:t>
+      </w:r>
+      <w:r>
+        <w:rPr>
+          <w:rFonts w:ascii="Calibri" w:hAnsi="Calibri" w:cs="Calibri"/>
+        </w:rPr>
+        <w:t xml:space="preserve"> the</w:t>
+      </w:r>
+      <w:r>
+        <w:rPr>
+          <w:rFonts w:ascii="Calibri" w:hAnsi="Calibri" w:cs="Calibri"/>
+        </w:rPr>
+        <w:t xml:space="preserve"> Projects</w:t>
+      </w:r>
+      <w:r>
+        <w:rPr>
+          <w:rFonts w:ascii="Calibri" w:hAnsi="Calibri" w:cs="Calibri"/>
+        </w:rPr>
+        <w:t xml:space="preserve"> folder</w:t>
+      </w:r>
+      <w:r>
+        <w:rPr>
+          <w:rFonts w:ascii="Calibri" w:hAnsi="Calibri" w:cs="Calibri"/>
+        </w:rPr>
+        <w:t xml:space="preserve">, don’t browse into that folder.  </w:t>
       </w:r>
     </w:p>
     <w:p>
@@ -1574,118 +1750,6 @@
         <w:rPr>
           <w:rFonts w:ascii="Calibri" w:hAnsi="Calibri" w:cs="Calibri"/>
         </w:rPr>
-        <w:t>Open the platformio.ini file (root directory of the project).</w:t>
-      </w:r>
-    </w:p>
-    <w:p>
-      <w:pPr>
-        <w:pStyle w:val="ListParagraph"/>
-        <w:numPr>
-          <w:ilvl w:val="0"/>
-          <w:numId w:val="2"/>
-        </w:numPr>
-        <w:rPr>
-          <w:rFonts w:ascii="Calibri" w:hAnsi="Calibri" w:cs="Calibri"/>
-        </w:rPr>
-      </w:pPr>
-      <w:r>
-        <w:rPr>
-          <w:rFonts w:ascii="Calibri" w:hAnsi="Calibri" w:cs="Calibri"/>
-        </w:rPr>
-        <w:t>Enable the “</w:t>
-      </w:r>
-      <w:proofErr w:type="spellStart"/>
-      <w:r>
-        <w:rPr>
-          <w:rFonts w:ascii="Calibri" w:hAnsi="Calibri" w:cs="Calibri"/>
-        </w:rPr>
-        <w:t>default_envs</w:t>
-      </w:r>
-      <w:proofErr w:type="spellEnd"/>
-      <w:r>
-        <w:rPr>
-          <w:rFonts w:ascii="Calibri" w:hAnsi="Calibri" w:cs="Calibri"/>
-        </w:rPr>
-        <w:t xml:space="preserve"> = </w:t>
-      </w:r>
-      <w:proofErr w:type="gramStart"/>
-      <w:r>
-        <w:rPr>
-          <w:rFonts w:ascii="Calibri" w:hAnsi="Calibri" w:cs="Calibri"/>
-        </w:rPr>
-        <w:t xml:space="preserve">“ </w:t>
-      </w:r>
-      <w:r>
-        <w:rPr>
-          <w:rFonts w:ascii="Calibri" w:hAnsi="Calibri" w:cs="Calibri"/>
-        </w:rPr>
-        <w:t>line</w:t>
-      </w:r>
-      <w:proofErr w:type="gramEnd"/>
-      <w:r>
-        <w:rPr>
-          <w:rFonts w:ascii="Calibri" w:hAnsi="Calibri" w:cs="Calibri"/>
-        </w:rPr>
-        <w:t xml:space="preserve"> to build the microcontroller you are </w:t>
-      </w:r>
-      <w:proofErr w:type="gramStart"/>
-      <w:r>
-        <w:rPr>
-          <w:rFonts w:ascii="Calibri" w:hAnsi="Calibri" w:cs="Calibri"/>
-        </w:rPr>
-        <w:t>using, and</w:t>
-      </w:r>
-      <w:proofErr w:type="gramEnd"/>
-      <w:r>
-        <w:rPr>
-          <w:rFonts w:ascii="Calibri" w:hAnsi="Calibri" w:cs="Calibri"/>
-        </w:rPr>
-        <w:t xml:space="preserve"> disable the other “</w:t>
-      </w:r>
-      <w:proofErr w:type="spellStart"/>
-      <w:r>
-        <w:rPr>
-          <w:rFonts w:ascii="Calibri" w:hAnsi="Calibri" w:cs="Calibri"/>
-        </w:rPr>
-        <w:t>default_envs</w:t>
-      </w:r>
-      <w:proofErr w:type="spellEnd"/>
-      <w:r>
-        <w:rPr>
-          <w:rFonts w:ascii="Calibri" w:hAnsi="Calibri" w:cs="Calibri"/>
-        </w:rPr>
-        <w:t xml:space="preserve"> = </w:t>
-      </w:r>
-      <w:proofErr w:type="gramStart"/>
-      <w:r>
-        <w:rPr>
-          <w:rFonts w:ascii="Calibri" w:hAnsi="Calibri" w:cs="Calibri"/>
-        </w:rPr>
-        <w:t>“ line</w:t>
-      </w:r>
-      <w:proofErr w:type="gramEnd"/>
-      <w:r>
-        <w:rPr>
-          <w:rFonts w:ascii="Calibri" w:hAnsi="Calibri" w:cs="Calibri"/>
-        </w:rPr>
-        <w:t>.</w:t>
-      </w:r>
-    </w:p>
-    <w:p>
-      <w:pPr>
-        <w:pStyle w:val="ListParagraph"/>
-        <w:numPr>
-          <w:ilvl w:val="0"/>
-          <w:numId w:val="2"/>
-        </w:numPr>
-        <w:rPr>
-          <w:rFonts w:ascii="Calibri" w:hAnsi="Calibri" w:cs="Calibri"/>
-        </w:rPr>
-      </w:pPr>
-      <w:r>
-        <w:rPr>
-          <w:rFonts w:ascii="Calibri" w:hAnsi="Calibri" w:cs="Calibri"/>
-        </w:rPr>
         <w:t>Platform IO</w:t>
       </w:r>
       <w:r>
@@ -1698,7 +1762,19 @@
         <w:rPr>
           <w:rFonts w:ascii="Calibri" w:hAnsi="Calibri" w:cs="Calibri"/>
         </w:rPr>
-        <w:t xml:space="preserve">  This will take some time, as it is updating the ESP32 Platform to Core 3.x at the same time.</w:t>
+        <w:t xml:space="preserve">  This </w:t>
+      </w:r>
+      <w:r>
+        <w:rPr>
+          <w:rFonts w:ascii="Calibri" w:hAnsi="Calibri" w:cs="Calibri"/>
+        </w:rPr>
+        <w:t>may</w:t>
+      </w:r>
+      <w:r>
+        <w:rPr>
+          <w:rFonts w:ascii="Calibri" w:hAnsi="Calibri" w:cs="Calibri"/>
+        </w:rPr>
+        <w:t xml:space="preserve"> take some time, as it is updating the ESP32 Platform to Core 3.x at the same time.</w:t>
       </w:r>
     </w:p>
     <w:p>
@@ -1711,8 +1787,14 @@
     <w:p>
       <w:pPr>
         <w:pStyle w:val="Heading2"/>
-      </w:pPr>
-      <w:r>
+        <w:rPr>
+          <w:rFonts w:ascii="Calibri" w:hAnsi="Calibri" w:cs="Calibri"/>
+        </w:rPr>
+      </w:pPr>
+      <w:r>
+        <w:rPr>
+          <w:rFonts w:ascii="Calibri" w:hAnsi="Calibri" w:cs="Calibri"/>
+        </w:rPr>
         <w:t>About the Project</w:t>
       </w:r>
     </w:p>
@@ -1770,8 +1852,14 @@
     <w:p>
       <w:pPr>
         <w:pStyle w:val="Heading2"/>
-      </w:pPr>
-      <w:r>
+        <w:rPr>
+          <w:rFonts w:ascii="Calibri" w:hAnsi="Calibri" w:cs="Calibri"/>
+        </w:rPr>
+      </w:pPr>
+      <w:r>
+        <w:rPr>
+          <w:rFonts w:ascii="Calibri" w:hAnsi="Calibri" w:cs="Calibri"/>
+        </w:rPr>
         <w:lastRenderedPageBreak/>
         <w:t>Testing</w:t>
       </w:r>
@@ -2155,19 +2243,7 @@
         <w:rPr>
           <w:rFonts w:ascii="Calibri" w:hAnsi="Calibri" w:cs="Calibri"/>
         </w:rPr>
-        <w:t xml:space="preserve">After about </w:t>
-      </w:r>
-      <w:r>
-        <w:rPr>
-          <w:rFonts w:ascii="Calibri" w:hAnsi="Calibri" w:cs="Calibri"/>
-        </w:rPr>
-        <w:t>one</w:t>
-      </w:r>
-      <w:r>
-        <w:rPr>
-          <w:rFonts w:ascii="Calibri" w:hAnsi="Calibri" w:cs="Calibri"/>
-        </w:rPr>
-        <w:t xml:space="preserve"> second (a delay inserted to let the user see the splash screen), we see the first update from the sensors.</w:t>
+        <w:t>After about one second (a delay inserted to let the user see the splash screen), we see the first update from the sensors.</w:t>
       </w:r>
     </w:p>
     <w:p>
@@ -2185,33 +2261,36 @@
         <w:rPr>
           <w:rFonts w:ascii="Calibri" w:hAnsi="Calibri" w:cs="Calibri"/>
         </w:rPr>
-        <w:t>One second later</w:t>
-      </w:r>
-      <w:r>
-        <w:rPr>
-          <w:rFonts w:ascii="Calibri" w:hAnsi="Calibri" w:cs="Calibri"/>
-        </w:rPr>
-        <w:t xml:space="preserve"> (again, to let people read the screen), it refreshes the data and updates the screen.</w:t>
-      </w:r>
-    </w:p>
-    <w:p>
-      <w:pPr>
-        <w:rPr>
-          <w:rFonts w:asciiTheme="majorHAnsi" w:eastAsiaTheme="majorEastAsia" w:hAnsiTheme="majorHAnsi" w:cstheme="majorBidi"/>
+        <w:t>One second later (again, to let people read the screen), it refreshes the data and updates the screen.</w:t>
+      </w:r>
+    </w:p>
+    <w:p>
+      <w:pPr>
+        <w:rPr>
+          <w:rFonts w:ascii="Calibri" w:eastAsiaTheme="majorEastAsia" w:hAnsi="Calibri" w:cs="Calibri"/>
           <w:color w:val="0F4761" w:themeColor="accent1" w:themeShade="BF"/>
           <w:sz w:val="32"/>
           <w:szCs w:val="32"/>
         </w:rPr>
       </w:pPr>
       <w:r>
+        <w:rPr>
+          <w:rFonts w:ascii="Calibri" w:hAnsi="Calibri" w:cs="Calibri"/>
+        </w:rPr>
         <w:br w:type="page"/>
       </w:r>
     </w:p>
     <w:p>
       <w:pPr>
         <w:pStyle w:val="Heading2"/>
-      </w:pPr>
-      <w:r>
+        <w:rPr>
+          <w:rFonts w:ascii="Calibri" w:hAnsi="Calibri" w:cs="Calibri"/>
+        </w:rPr>
+      </w:pPr>
+      <w:r>
+        <w:rPr>
+          <w:rFonts w:ascii="Calibri" w:hAnsi="Calibri" w:cs="Calibri"/>
+        </w:rPr>
         <w:lastRenderedPageBreak/>
         <w:t>Program Explanation</w:t>
       </w:r>
@@ -3417,19 +3496,7 @@
         <w:rPr>
           <w:rFonts w:ascii="Calibri" w:hAnsi="Calibri" w:cs="Calibri"/>
         </w:rPr>
-        <w:t>This will print some formatted text, in this case “Temp: “.  Then it prints the contents of the variable temp, which contains the value of the temperature measured from the SHT3X sensor.  The “%.</w:t>
-      </w:r>
-      <w:r>
-        <w:rPr>
-          <w:rFonts w:ascii="Calibri" w:hAnsi="Calibri" w:cs="Calibri"/>
-        </w:rPr>
-        <w:t>1</w:t>
-      </w:r>
-      <w:r>
-        <w:rPr>
-          <w:rFonts w:ascii="Calibri" w:hAnsi="Calibri" w:cs="Calibri"/>
-        </w:rPr>
-        <w:t xml:space="preserve">f” part formats the </w:t>
+        <w:t xml:space="preserve">This will print some formatted text, in this case “Temp: “.  Then it prints the contents of the variable temp, which contains the value of the temperature measured from the SHT3X sensor.  The “%.1f” part formats the </w:t>
       </w:r>
       <w:proofErr w:type="gramStart"/>
       <w:r>
@@ -3443,37 +3510,7 @@
         <w:rPr>
           <w:rFonts w:ascii="Calibri" w:hAnsi="Calibri" w:cs="Calibri"/>
         </w:rPr>
-        <w:t xml:space="preserve"> variable with </w:t>
-      </w:r>
-      <w:r>
-        <w:rPr>
-          <w:rFonts w:ascii="Calibri" w:hAnsi="Calibri" w:cs="Calibri"/>
-        </w:rPr>
-        <w:t>one</w:t>
-      </w:r>
-      <w:r>
-        <w:rPr>
-          <w:rFonts w:ascii="Calibri" w:hAnsi="Calibri" w:cs="Calibri"/>
-        </w:rPr>
-        <w:t xml:space="preserve"> digit to the right of the decimal.  Then it prints the units, “</w:t>
-      </w:r>
-      <w:r>
-        <w:rPr>
-          <w:rFonts w:ascii="Calibri" w:hAnsi="Calibri" w:cs="Calibri" w:hint="cs"/>
-        </w:rPr>
-        <w:t>°</w:t>
-      </w:r>
-      <w:r>
-        <w:rPr>
-          <w:rFonts w:ascii="Calibri" w:hAnsi="Calibri" w:cs="Calibri"/>
-        </w:rPr>
-        <w:t>F”</w:t>
-      </w:r>
-      <w:r>
-        <w:rPr>
-          <w:rFonts w:ascii="Calibri" w:hAnsi="Calibri" w:cs="Calibri"/>
-        </w:rPr>
-        <w:t>.</w:t>
+        <w:t xml:space="preserve"> variable with one digit to the right of the decimal.  Then it prints the units, “°F”.</w:t>
       </w:r>
     </w:p>
     <w:p>
@@ -3581,19 +3618,7 @@
         <w:rPr>
           <w:rFonts w:ascii="Calibri" w:hAnsi="Calibri" w:cs="Calibri"/>
         </w:rPr>
-        <w:t>.</w:t>
-      </w:r>
-      <w:r>
-        <w:rPr>
-          <w:rFonts w:ascii="Calibri" w:hAnsi="Calibri" w:cs="Calibri"/>
-        </w:rPr>
-        <w:t xml:space="preserve">  </w:t>
-      </w:r>
-      <w:r>
-        <w:rPr>
-          <w:rFonts w:ascii="Calibri" w:hAnsi="Calibri" w:cs="Calibri"/>
-        </w:rPr>
-        <w:t xml:space="preserve">We added some more lines to print the other variables that the sensor library created and updated for us, but they’re not </w:t>
+        <w:t xml:space="preserve">.  We added some more lines to print the other variables that the sensor library created and updated for us, but they’re not </w:t>
       </w:r>
       <w:proofErr w:type="gramStart"/>
       <w:r>
@@ -3636,23 +3661,7 @@
           <w:b/>
           <w:bCs/>
         </w:rPr>
-        <w:t>("Humidity: %.</w:t>
-      </w:r>
-      <w:r>
-        <w:rPr>
-          <w:rFonts w:ascii="Calibri" w:hAnsi="Calibri" w:cs="Calibri"/>
-          <w:b/>
-          <w:bCs/>
-        </w:rPr>
-        <w:t>1</w:t>
-      </w:r>
-      <w:r>
-        <w:rPr>
-          <w:rFonts w:ascii="Calibri" w:hAnsi="Calibri" w:cs="Calibri"/>
-          <w:b/>
-          <w:bCs/>
-        </w:rPr>
-        <w:t xml:space="preserve">f%% </w:t>
+        <w:t xml:space="preserve">("Humidity: %.1f%% </w:t>
       </w:r>
       <w:proofErr w:type="spellStart"/>
       <w:r>
@@ -3753,19 +3762,7 @@
         <w:rPr>
           <w:rFonts w:ascii="Calibri" w:hAnsi="Calibri" w:cs="Calibri"/>
         </w:rPr>
-        <w:t>” (relative humidity).  The “%.</w:t>
-      </w:r>
-      <w:r>
-        <w:rPr>
-          <w:rFonts w:ascii="Calibri" w:hAnsi="Calibri" w:cs="Calibri"/>
-        </w:rPr>
-        <w:t>1</w:t>
-      </w:r>
-      <w:r>
-        <w:rPr>
-          <w:rFonts w:ascii="Calibri" w:hAnsi="Calibri" w:cs="Calibri"/>
-        </w:rPr>
-        <w:t xml:space="preserve">f” part formats the </w:t>
+        <w:t xml:space="preserve">” (relative humidity).  The “%.1f” part formats the </w:t>
       </w:r>
       <w:proofErr w:type="gramStart"/>
       <w:r>
@@ -3779,43 +3776,7 @@
         <w:rPr>
           <w:rFonts w:ascii="Calibri" w:hAnsi="Calibri" w:cs="Calibri"/>
         </w:rPr>
-        <w:t xml:space="preserve"> variable with </w:t>
-      </w:r>
-      <w:r>
-        <w:rPr>
-          <w:rFonts w:ascii="Calibri" w:hAnsi="Calibri" w:cs="Calibri"/>
-        </w:rPr>
-        <w:t>one</w:t>
-      </w:r>
-      <w:r>
-        <w:rPr>
-          <w:rFonts w:ascii="Calibri" w:hAnsi="Calibri" w:cs="Calibri"/>
-        </w:rPr>
-        <w:t xml:space="preserve"> digit to the right of the decimal.  Then it prints the units, “</w:t>
-      </w:r>
-      <w:r>
-        <w:rPr>
-          <w:rFonts w:ascii="Calibri" w:hAnsi="Calibri" w:cs="Calibri" w:hint="cs"/>
-        </w:rPr>
-        <w:t>°</w:t>
-      </w:r>
-      <w:r>
-        <w:rPr>
-          <w:rFonts w:ascii="Calibri" w:hAnsi="Calibri" w:cs="Calibri"/>
-        </w:rPr>
-        <w:t>F”</w:t>
-      </w:r>
-      <w:r>
-        <w:rPr>
-          <w:rFonts w:ascii="Calibri" w:hAnsi="Calibri" w:cs="Calibri"/>
-        </w:rPr>
-        <w:t xml:space="preserve">.  </w:t>
-      </w:r>
-      <w:r>
-        <w:rPr>
-          <w:rFonts w:ascii="Calibri" w:hAnsi="Calibri" w:cs="Calibri"/>
-        </w:rPr>
-        <w:t xml:space="preserve">The “%%” part is doubled because </w:t>
+        <w:t xml:space="preserve"> variable with one digit to the right of the decimal.  Then it prints the units, “°F”.  The “%%” part is doubled because </w:t>
       </w:r>
       <w:proofErr w:type="spellStart"/>
       <w:r>
@@ -3857,13 +3818,7 @@
         <w:rPr>
           <w:rFonts w:ascii="Calibri" w:hAnsi="Calibri" w:cs="Calibri"/>
         </w:rPr>
-        <w:t xml:space="preserve"> we mean to print a literal % sign here.</w:t>
-      </w:r>
-      <w:r>
-        <w:rPr>
-          <w:rFonts w:ascii="Calibri" w:hAnsi="Calibri" w:cs="Calibri"/>
-        </w:rPr>
-        <w:t xml:space="preserve">  </w:t>
+        <w:t xml:space="preserve"> we mean to print a literal % sign here.  </w:t>
       </w:r>
     </w:p>
     <w:p>
@@ -3925,13 +3880,7 @@
         <w:rPr>
           <w:rFonts w:ascii="Calibri" w:hAnsi="Calibri" w:cs="Calibri"/>
         </w:rPr>
-        <w:t xml:space="preserve"> the M5Unified library which supports the microcontroller</w:t>
-      </w:r>
-      <w:r>
-        <w:rPr>
-          <w:rFonts w:ascii="Calibri" w:hAnsi="Calibri" w:cs="Calibri"/>
-        </w:rPr>
-        <w:t>:</w:t>
+        <w:t xml:space="preserve"> the M5Unified library which supports the microcontroller:</w:t>
       </w:r>
     </w:p>
     <w:p>
@@ -4272,13 +4221,7 @@
         <w:rPr>
           <w:rFonts w:ascii="Calibri" w:hAnsi="Calibri" w:cs="Calibri"/>
         </w:rPr>
-        <w:t>These lines create the canvas, which is the background area where we build the screen. It won’t be displayed until later</w:t>
-      </w:r>
-      <w:r>
-        <w:rPr>
-          <w:rFonts w:ascii="Calibri" w:hAnsi="Calibri" w:cs="Calibri"/>
-        </w:rPr>
-        <w:t>.</w:t>
+        <w:t>These lines create the canvas, which is the background area where we build the screen. It won’t be displayed until later.</w:t>
       </w:r>
     </w:p>
     <w:p>
@@ -4577,7 +4520,7 @@
           <w:b/>
           <w:bCs/>
         </w:rPr>
-        <w:t xml:space="preserve">("M5Stack Core2", </w:t>
+        <w:t xml:space="preserve">("M5Stack Tab5", </w:t>
       </w:r>
       <w:proofErr w:type="spellStart"/>
       <w:proofErr w:type="gramStart"/>
@@ -4617,7 +4560,123 @@
           <w:b/>
           <w:bCs/>
         </w:rPr>
-        <w:t>() / 2 - 60);</w:t>
+        <w:t xml:space="preserve">() / 2 - 150); </w:t>
+      </w:r>
+      <w:r>
+        <w:rPr>
+          <w:rFonts w:ascii="Calibri" w:hAnsi="Calibri" w:cs="Calibri"/>
+        </w:rPr>
+        <w:t xml:space="preserve">- This </w:t>
+      </w:r>
+      <w:r>
+        <w:rPr>
+          <w:rFonts w:ascii="Calibri" w:hAnsi="Calibri" w:cs="Calibri"/>
+        </w:rPr>
+        <w:t>prints “M5Stack Core2”, centered on the display minus a bit to offset it from the line below.</w:t>
+      </w:r>
+    </w:p>
+    <w:p>
+      <w:pPr>
+        <w:rPr>
+          <w:rFonts w:ascii="Calibri" w:hAnsi="Calibri" w:cs="Calibri"/>
+          <w:b/>
+          <w:bCs/>
+        </w:rPr>
+      </w:pPr>
+      <w:proofErr w:type="spellStart"/>
+      <w:proofErr w:type="gramStart"/>
+      <w:r>
+        <w:rPr>
+          <w:rFonts w:ascii="Calibri" w:hAnsi="Calibri" w:cs="Calibri"/>
+          <w:b/>
+          <w:bCs/>
+        </w:rPr>
+        <w:t>canvas.drawCenterString</w:t>
+      </w:r>
+      <w:proofErr w:type="spellEnd"/>
+      <w:proofErr w:type="gramEnd"/>
+      <w:r>
+        <w:rPr>
+          <w:rFonts w:ascii="Calibri" w:hAnsi="Calibri" w:cs="Calibri"/>
+          <w:b/>
+          <w:bCs/>
+        </w:rPr>
+        <w:t xml:space="preserve">("Starting...", </w:t>
+      </w:r>
+      <w:proofErr w:type="spellStart"/>
+      <w:proofErr w:type="gramStart"/>
+      <w:r>
+        <w:rPr>
+          <w:rFonts w:ascii="Calibri" w:hAnsi="Calibri" w:cs="Calibri"/>
+          <w:b/>
+          <w:bCs/>
+        </w:rPr>
+        <w:t>display.width</w:t>
+      </w:r>
+      <w:proofErr w:type="spellEnd"/>
+      <w:proofErr w:type="gramEnd"/>
+      <w:r>
+        <w:rPr>
+          <w:rFonts w:ascii="Calibri" w:hAnsi="Calibri" w:cs="Calibri"/>
+          <w:b/>
+          <w:bCs/>
+        </w:rPr>
+        <w:t xml:space="preserve">() / 2 + 20, </w:t>
+      </w:r>
+      <w:proofErr w:type="spellStart"/>
+      <w:proofErr w:type="gramStart"/>
+      <w:r>
+        <w:rPr>
+          <w:rFonts w:ascii="Calibri" w:hAnsi="Calibri" w:cs="Calibri"/>
+          <w:b/>
+          <w:bCs/>
+        </w:rPr>
+        <w:t>display.height</w:t>
+      </w:r>
+      <w:proofErr w:type="spellEnd"/>
+      <w:proofErr w:type="gramEnd"/>
+      <w:r>
+        <w:rPr>
+          <w:rFonts w:ascii="Calibri" w:hAnsi="Calibri" w:cs="Calibri"/>
+          <w:b/>
+          <w:bCs/>
+        </w:rPr>
+        <w:t xml:space="preserve">() / 2 + 50); </w:t>
+      </w:r>
+      <w:r>
+        <w:rPr>
+          <w:rFonts w:ascii="Calibri" w:hAnsi="Calibri" w:cs="Calibri"/>
+        </w:rPr>
+        <w:t>- This prints “Starting…”, centered on the screen, plus a bit to offset it from the line above.</w:t>
+      </w:r>
+    </w:p>
+    <w:p>
+      <w:pPr>
+        <w:rPr>
+          <w:rFonts w:ascii="Calibri" w:hAnsi="Calibri" w:cs="Calibri"/>
+          <w:b/>
+          <w:bCs/>
+        </w:rPr>
+      </w:pPr>
+      <w:proofErr w:type="spellStart"/>
+      <w:proofErr w:type="gramStart"/>
+      <w:r>
+        <w:rPr>
+          <w:rFonts w:ascii="Calibri" w:hAnsi="Calibri" w:cs="Calibri"/>
+          <w:b/>
+          <w:bCs/>
+        </w:rPr>
+        <w:t>canvas.pushSprite</w:t>
+      </w:r>
+      <w:proofErr w:type="spellEnd"/>
+      <w:proofErr w:type="gramEnd"/>
+      <w:r>
+        <w:rPr>
+          <w:rFonts w:ascii="Calibri" w:hAnsi="Calibri" w:cs="Calibri"/>
+          <w:b/>
+          <w:bCs/>
+        </w:rPr>
+        <w:t>(0, 0);</w:t>
       </w:r>
       <w:r>
         <w:rPr>
@@ -4631,130 +4690,6 @@
         <w:rPr>
           <w:rFonts w:ascii="Calibri" w:hAnsi="Calibri" w:cs="Calibri"/>
         </w:rPr>
-        <w:t xml:space="preserve">- This </w:t>
-      </w:r>
-      <w:r>
-        <w:rPr>
-          <w:rFonts w:ascii="Calibri" w:hAnsi="Calibri" w:cs="Calibri"/>
-        </w:rPr>
-        <w:t>prints “M5Stack Core2”, centered on the display minus a bit to offset it from the line below.</w:t>
-      </w:r>
-    </w:p>
-    <w:p>
-      <w:pPr>
-        <w:rPr>
-          <w:rFonts w:ascii="Calibri" w:hAnsi="Calibri" w:cs="Calibri"/>
-          <w:b/>
-          <w:bCs/>
-        </w:rPr>
-      </w:pPr>
-      <w:proofErr w:type="spellStart"/>
-      <w:proofErr w:type="gramStart"/>
-      <w:r>
-        <w:rPr>
-          <w:rFonts w:ascii="Calibri" w:hAnsi="Calibri" w:cs="Calibri"/>
-          <w:b/>
-          <w:bCs/>
-        </w:rPr>
-        <w:t>canvas.drawCenterString</w:t>
-      </w:r>
-      <w:proofErr w:type="spellEnd"/>
-      <w:proofErr w:type="gramEnd"/>
-      <w:r>
-        <w:rPr>
-          <w:rFonts w:ascii="Calibri" w:hAnsi="Calibri" w:cs="Calibri"/>
-          <w:b/>
-          <w:bCs/>
-        </w:rPr>
-        <w:t xml:space="preserve">("Starting...", </w:t>
-      </w:r>
-      <w:proofErr w:type="spellStart"/>
-      <w:proofErr w:type="gramStart"/>
-      <w:r>
-        <w:rPr>
-          <w:rFonts w:ascii="Calibri" w:hAnsi="Calibri" w:cs="Calibri"/>
-          <w:b/>
-          <w:bCs/>
-        </w:rPr>
-        <w:t>display.width</w:t>
-      </w:r>
-      <w:proofErr w:type="spellEnd"/>
-      <w:proofErr w:type="gramEnd"/>
-      <w:r>
-        <w:rPr>
-          <w:rFonts w:ascii="Calibri" w:hAnsi="Calibri" w:cs="Calibri"/>
-          <w:b/>
-          <w:bCs/>
-        </w:rPr>
-        <w:t xml:space="preserve">() / 2+10, </w:t>
-      </w:r>
-      <w:proofErr w:type="spellStart"/>
-      <w:proofErr w:type="gramStart"/>
-      <w:r>
-        <w:rPr>
-          <w:rFonts w:ascii="Calibri" w:hAnsi="Calibri" w:cs="Calibri"/>
-          <w:b/>
-          <w:bCs/>
-        </w:rPr>
-        <w:t>display.height</w:t>
-      </w:r>
-      <w:proofErr w:type="spellEnd"/>
-      <w:proofErr w:type="gramEnd"/>
-      <w:r>
-        <w:rPr>
-          <w:rFonts w:ascii="Calibri" w:hAnsi="Calibri" w:cs="Calibri"/>
-          <w:b/>
-          <w:bCs/>
-        </w:rPr>
-        <w:t>() / 2 + 10);</w:t>
-      </w:r>
-      <w:r>
-        <w:rPr>
-          <w:rFonts w:ascii="Calibri" w:hAnsi="Calibri" w:cs="Calibri"/>
-        </w:rPr>
-        <w:t xml:space="preserve"> - This prints “Starting…”, centered on the screen, plus a bit to offset it from the line above.</w:t>
-      </w:r>
-    </w:p>
-    <w:p>
-      <w:pPr>
-        <w:rPr>
-          <w:rFonts w:ascii="Calibri" w:hAnsi="Calibri" w:cs="Calibri"/>
-          <w:b/>
-          <w:bCs/>
-        </w:rPr>
-      </w:pPr>
-      <w:proofErr w:type="spellStart"/>
-      <w:proofErr w:type="gramStart"/>
-      <w:r>
-        <w:rPr>
-          <w:rFonts w:ascii="Calibri" w:hAnsi="Calibri" w:cs="Calibri"/>
-          <w:b/>
-          <w:bCs/>
-        </w:rPr>
-        <w:t>canvas.pushSprite</w:t>
-      </w:r>
-      <w:proofErr w:type="spellEnd"/>
-      <w:proofErr w:type="gramEnd"/>
-      <w:r>
-        <w:rPr>
-          <w:rFonts w:ascii="Calibri" w:hAnsi="Calibri" w:cs="Calibri"/>
-          <w:b/>
-          <w:bCs/>
-        </w:rPr>
-        <w:t>(0, 0);</w:t>
-      </w:r>
-      <w:r>
-        <w:rPr>
-          <w:rFonts w:ascii="Calibri" w:hAnsi="Calibri" w:cs="Calibri"/>
-          <w:b/>
-          <w:bCs/>
-        </w:rPr>
-        <w:t xml:space="preserve"> </w:t>
-      </w:r>
-      <w:r>
-        <w:rPr>
-          <w:rFonts w:ascii="Calibri" w:hAnsi="Calibri" w:cs="Calibri"/>
-        </w:rPr>
         <w:t>- Now that we’ve made all the updates we’re going to, we copy the canvas to the LCD</w:t>
       </w:r>
       <w:r>
@@ -4767,13 +4702,7 @@
         <w:rPr>
           <w:rFonts w:ascii="Calibri" w:hAnsi="Calibri" w:cs="Calibri"/>
         </w:rPr>
-        <w:t>.</w:t>
-      </w:r>
-      <w:r>
-        <w:rPr>
-          <w:rFonts w:ascii="Calibri" w:hAnsi="Calibri" w:cs="Calibri"/>
-        </w:rPr>
-        <w:t xml:space="preserve">  This updates the LCD all at once.</w:t>
+        <w:t>.  This updates the LCD all at once.</w:t>
       </w:r>
     </w:p>
     <w:p>
@@ -4800,15 +4729,7 @@
           <w:b/>
           <w:bCs/>
         </w:rPr>
-        <w:t>1000);</w:t>
-      </w:r>
-      <w:r>
-        <w:rPr>
-          <w:rFonts w:ascii="Calibri" w:hAnsi="Calibri" w:cs="Calibri"/>
-          <w:b/>
-          <w:bCs/>
-        </w:rPr>
-        <w:t xml:space="preserve"> </w:t>
+        <w:t xml:space="preserve">1000); </w:t>
       </w:r>
       <w:r>
         <w:rPr>
@@ -4880,13 +4801,7 @@
         <w:rPr>
           <w:rFonts w:ascii="Calibri" w:hAnsi="Calibri" w:cs="Calibri"/>
         </w:rPr>
-        <w:t>, and I2C pins that the Wire1 bus are connected to on the microcontroller.</w:t>
-      </w:r>
-      <w:r>
-        <w:rPr>
-          <w:rFonts w:ascii="Calibri" w:hAnsi="Calibri" w:cs="Calibri"/>
-        </w:rPr>
-        <w:t xml:space="preserve">  Then they assign the return code of each operation to the variables </w:t>
+        <w:t xml:space="preserve">, and I2C pins that the Wire1 bus are connected to on the microcontroller.  Then they assign the return code of each operation to the variables </w:t>
       </w:r>
       <w:proofErr w:type="spellStart"/>
       <w:r>
@@ -5928,21 +5843,30 @@
     <w:p>
       <w:pPr>
         <w:rPr>
-          <w:rFonts w:asciiTheme="majorHAnsi" w:eastAsiaTheme="majorEastAsia" w:hAnsiTheme="majorHAnsi" w:cstheme="majorBidi"/>
+          <w:rFonts w:ascii="Calibri" w:eastAsiaTheme="majorEastAsia" w:hAnsi="Calibri" w:cs="Calibri"/>
           <w:color w:val="0F4761" w:themeColor="accent1" w:themeShade="BF"/>
           <w:sz w:val="32"/>
           <w:szCs w:val="32"/>
         </w:rPr>
       </w:pPr>
       <w:r>
+        <w:rPr>
+          <w:rFonts w:ascii="Calibri" w:hAnsi="Calibri" w:cs="Calibri"/>
+        </w:rPr>
         <w:br w:type="page"/>
       </w:r>
     </w:p>
     <w:p>
       <w:pPr>
         <w:pStyle w:val="Heading2"/>
-      </w:pPr>
-      <w:r>
+        <w:rPr>
+          <w:rFonts w:ascii="Calibri" w:hAnsi="Calibri" w:cs="Calibri"/>
+        </w:rPr>
+      </w:pPr>
+      <w:r>
+        <w:rPr>
+          <w:rFonts w:ascii="Calibri" w:hAnsi="Calibri" w:cs="Calibri"/>
+        </w:rPr>
         <w:lastRenderedPageBreak/>
         <w:t>Reference</w:t>
       </w:r>
@@ -5991,48 +5915,9 @@
         <w:rPr>
           <w:rFonts w:ascii="Calibri" w:hAnsi="Calibri" w:cs="Calibri"/>
         </w:rPr>
-        <w:t>Core2 Microcontroller Info:</w:t>
-      </w:r>
-      <w:r>
-        <w:rPr>
-          <w:rFonts w:ascii="Consolas" w:eastAsia="Times New Roman" w:hAnsi="Consolas" w:cs="Times New Roman"/>
-          <w:color w:val="CCCCCC"/>
-          <w:kern w:val="0"/>
-          <w:sz w:val="21"/>
-          <w:szCs w:val="21"/>
-          <w14:ligatures w14:val="none"/>
-        </w:rPr>
-        <w:t xml:space="preserve"> </w:t>
+        <w:t xml:space="preserve">Sensor Info:  </w:t>
       </w:r>
       <w:hyperlink r:id="rId16" w:history="1">
-        <w:r>
-          <w:rPr>
-            <w:rStyle w:val="Hyperlink"/>
-            <w:rFonts w:ascii="Calibri" w:hAnsi="Calibri" w:cs="Calibri"/>
-          </w:rPr>
-          <w:t>https://docs.m5stack.com/en/core/core2_for_aws</w:t>
-        </w:r>
-      </w:hyperlink>
-      <w:r>
-        <w:rPr>
-          <w:rFonts w:ascii="Calibri" w:hAnsi="Calibri" w:cs="Calibri"/>
-        </w:rPr>
-        <w:t xml:space="preserve"> </w:t>
-      </w:r>
-    </w:p>
-    <w:p>
-      <w:pPr>
-        <w:rPr>
-          <w:rFonts w:ascii="Calibri" w:hAnsi="Calibri" w:cs="Calibri"/>
-        </w:rPr>
-      </w:pPr>
-      <w:r>
-        <w:rPr>
-          <w:rFonts w:ascii="Calibri" w:hAnsi="Calibri" w:cs="Calibri"/>
-        </w:rPr>
-        <w:t xml:space="preserve">Sensor Info:  </w:t>
-      </w:r>
-      <w:hyperlink r:id="rId17" w:history="1">
         <w:r>
           <w:rPr>
             <w:rStyle w:val="Hyperlink"/>
@@ -6073,7 +5958,7 @@
         </w:rPr>
         <w:t xml:space="preserve"> </w:t>
       </w:r>
-      <w:hyperlink r:id="rId18" w:history="1">
+      <w:hyperlink r:id="rId17" w:history="1">
         <w:r>
           <w:rPr>
             <w:rStyle w:val="Hyperlink"/>
@@ -6101,7 +5986,7 @@
         </w:rPr>
         <w:t xml:space="preserve">M5Canvas Stuff:  </w:t>
       </w:r>
-      <w:hyperlink r:id="rId19" w:history="1">
+      <w:hyperlink r:id="rId18" w:history="1">
         <w:r>
           <w:rPr>
             <w:rStyle w:val="Hyperlink"/>

</xml_diff>